<commit_message>
Update SRS - MocHoaBinhCRM - Nhom1.docx
</commit_message>
<xml_diff>
--- a/DELIVERABLES/SRS - MocHoaBinhCRM - Nhom1.docx
+++ b/DELIVERABLES/SRS - MocHoaBinhCRM - Nhom1.docx
@@ -1,6 +1,6 @@
 
 <file path=word/document.xml><?xml version="1.0" encoding="utf-8"?>
-<w:document xmlns:wpc="http://schemas.microsoft.com/office/word/2010/wordprocessingCanvas" xmlns:mc="http://schemas.openxmlformats.org/markup-compatibility/2006" xmlns:o="urn:schemas-microsoft-com:office:office" xmlns:r="http://schemas.openxmlformats.org/officeDocument/2006/relationships" xmlns:m="http://schemas.openxmlformats.org/officeDocument/2006/math" xmlns:v="urn:schemas-microsoft-com:vml" xmlns:wp14="http://schemas.microsoft.com/office/word/2010/wordprocessingDrawing" xmlns:wp="http://schemas.openxmlformats.org/drawingml/2006/wordprocessingDrawing" xmlns:w10="urn:schemas-microsoft-com:office:word" xmlns:w="http://schemas.openxmlformats.org/wordprocessingml/2006/main" xmlns:w14="http://schemas.microsoft.com/office/word/2010/wordml" xmlns:w15="http://schemas.microsoft.com/office/word/2012/wordml" xmlns:wpg="http://schemas.microsoft.com/office/word/2010/wordprocessingGroup" xmlns:wpi="http://schemas.microsoft.com/office/word/2010/wordprocessingInk" xmlns:wne="http://schemas.microsoft.com/office/word/2006/wordml" xmlns:wps="http://schemas.microsoft.com/office/word/2010/wordprocessingShape" mc:Ignorable="w14 w15 wp14">
+<w:document xmlns:wpc="http://schemas.microsoft.com/office/word/2010/wordprocessingCanvas" xmlns:cx="http://schemas.microsoft.com/office/drawing/2014/chartex" xmlns:mc="http://schemas.openxmlformats.org/markup-compatibility/2006" xmlns:o="urn:schemas-microsoft-com:office:office" xmlns:r="http://schemas.openxmlformats.org/officeDocument/2006/relationships" xmlns:m="http://schemas.openxmlformats.org/officeDocument/2006/math" xmlns:v="urn:schemas-microsoft-com:vml" xmlns:wp14="http://schemas.microsoft.com/office/word/2010/wordprocessingDrawing" xmlns:wp="http://schemas.openxmlformats.org/drawingml/2006/wordprocessingDrawing" xmlns:w10="urn:schemas-microsoft-com:office:word" xmlns:w="http://schemas.openxmlformats.org/wordprocessingml/2006/main" xmlns:w14="http://schemas.microsoft.com/office/word/2010/wordml" xmlns:w15="http://schemas.microsoft.com/office/word/2012/wordml" xmlns:w16se="http://schemas.microsoft.com/office/word/2015/wordml/symex" xmlns:wpg="http://schemas.microsoft.com/office/word/2010/wordprocessingGroup" xmlns:wpi="http://schemas.microsoft.com/office/word/2010/wordprocessingInk" xmlns:wne="http://schemas.microsoft.com/office/word/2006/wordml" xmlns:wps="http://schemas.microsoft.com/office/word/2010/wordprocessingShape" mc:Ignorable="w14 w15 w16se wp14">
   <w:body>
     <w:p>
       <w:pPr>
@@ -397,6 +397,7 @@
           <w:noProof/>
           <w:sz w:val="32"/>
           <w:szCs w:val="32"/>
+          <w:lang w:eastAsia="zh-CN"/>
         </w:rPr>
         <mc:AlternateContent>
           <mc:Choice Requires="wps">
@@ -546,6 +547,7 @@
           <w:noProof/>
           <w:sz w:val="32"/>
           <w:szCs w:val="32"/>
+          <w:lang w:eastAsia="zh-CN"/>
         </w:rPr>
         <mc:AlternateContent>
           <mc:Choice Requires="wps">
@@ -695,6 +697,7 @@
           <w:noProof/>
           <w:sz w:val="32"/>
           <w:szCs w:val="32"/>
+          <w:lang w:eastAsia="zh-CN"/>
         </w:rPr>
         <mc:AlternateContent>
           <mc:Choice Requires="wps">
@@ -852,6 +855,7 @@
           <w:noProof/>
           <w:sz w:val="32"/>
           <w:szCs w:val="32"/>
+          <w:lang w:eastAsia="zh-CN"/>
         </w:rPr>
         <mc:AlternateContent>
           <mc:Choice Requires="wps">
@@ -1025,6 +1029,7 @@
           <w:noProof/>
           <w:sz w:val="32"/>
           <w:szCs w:val="32"/>
+          <w:lang w:eastAsia="zh-CN"/>
         </w:rPr>
         <mc:AlternateContent>
           <mc:Choice Requires="wps">
@@ -1190,6 +1195,7 @@
           <w:noProof/>
           <w:sz w:val="32"/>
           <w:szCs w:val="32"/>
+          <w:lang w:eastAsia="zh-CN"/>
         </w:rPr>
         <mc:AlternateContent>
           <mc:Choice Requires="wps">
@@ -1537,25 +1543,7 @@
           <w:sz w:val="32"/>
           <w:szCs w:val="32"/>
         </w:rPr>
-        <w:t xml:space="preserve">- Lưu trữ và </w:t>
-      </w:r>
-      <w:proofErr w:type="gramStart"/>
-      <w:r>
-        <w:rPr>
-          <w:rFonts w:ascii="Times New Roman" w:hAnsi="Times New Roman" w:cs="Times New Roman"/>
-          <w:sz w:val="32"/>
-          <w:szCs w:val="32"/>
-        </w:rPr>
-        <w:t>theo</w:t>
-      </w:r>
-      <w:proofErr w:type="gramEnd"/>
-      <w:r>
-        <w:rPr>
-          <w:rFonts w:ascii="Times New Roman" w:hAnsi="Times New Roman" w:cs="Times New Roman"/>
-          <w:sz w:val="32"/>
-          <w:szCs w:val="32"/>
-        </w:rPr>
-        <w:t xml:space="preserve"> dõi thông tin đối tượng tiềm năng:</w:t>
+        <w:t>- Lưu trữ và theo dõi thông tin đối tượng tiềm năng:</w:t>
       </w:r>
     </w:p>
     <w:p>
@@ -1658,25 +1646,7 @@
           <w:sz w:val="32"/>
           <w:szCs w:val="32"/>
         </w:rPr>
-        <w:t xml:space="preserve">- Lưu trữ và </w:t>
-      </w:r>
-      <w:proofErr w:type="gramStart"/>
-      <w:r>
-        <w:rPr>
-          <w:rFonts w:ascii="Times New Roman" w:hAnsi="Times New Roman" w:cs="Times New Roman"/>
-          <w:sz w:val="32"/>
-          <w:szCs w:val="32"/>
-        </w:rPr>
-        <w:t>theo</w:t>
-      </w:r>
-      <w:proofErr w:type="gramEnd"/>
-      <w:r>
-        <w:rPr>
-          <w:rFonts w:ascii="Times New Roman" w:hAnsi="Times New Roman" w:cs="Times New Roman"/>
-          <w:sz w:val="32"/>
-          <w:szCs w:val="32"/>
-        </w:rPr>
-        <w:t xml:space="preserve"> dõi thông tin khách hàng:</w:t>
+        <w:t>- Lưu trữ và theo dõi thông tin khách hàng:</w:t>
       </w:r>
     </w:p>
     <w:p>
@@ -1744,25 +1714,7 @@
           <w:sz w:val="32"/>
           <w:szCs w:val="32"/>
         </w:rPr>
-        <w:t xml:space="preserve">- Lưu trữ và </w:t>
-      </w:r>
-      <w:proofErr w:type="gramStart"/>
-      <w:r>
-        <w:rPr>
-          <w:rFonts w:ascii="Times New Roman" w:hAnsi="Times New Roman" w:cs="Times New Roman"/>
-          <w:sz w:val="32"/>
-          <w:szCs w:val="32"/>
-        </w:rPr>
-        <w:t>theo</w:t>
-      </w:r>
-      <w:proofErr w:type="gramEnd"/>
-      <w:r>
-        <w:rPr>
-          <w:rFonts w:ascii="Times New Roman" w:hAnsi="Times New Roman" w:cs="Times New Roman"/>
-          <w:sz w:val="32"/>
-          <w:szCs w:val="32"/>
-        </w:rPr>
-        <w:t xml:space="preserve"> dõi thông tin quản lý cơ hội:</w:t>
+        <w:t>- Lưu trữ và theo dõi thông tin quản lý cơ hội:</w:t>
       </w:r>
     </w:p>
     <w:p>
@@ -1848,25 +1800,7 @@
           <w:sz w:val="32"/>
           <w:szCs w:val="32"/>
         </w:rPr>
-        <w:t xml:space="preserve">- Lưu trữ và </w:t>
-      </w:r>
-      <w:proofErr w:type="gramStart"/>
-      <w:r>
-        <w:rPr>
-          <w:rFonts w:ascii="Times New Roman" w:hAnsi="Times New Roman" w:cs="Times New Roman"/>
-          <w:sz w:val="32"/>
-          <w:szCs w:val="32"/>
-        </w:rPr>
-        <w:t>theo</w:t>
-      </w:r>
-      <w:proofErr w:type="gramEnd"/>
-      <w:r>
-        <w:rPr>
-          <w:rFonts w:ascii="Times New Roman" w:hAnsi="Times New Roman" w:cs="Times New Roman"/>
-          <w:sz w:val="32"/>
-          <w:szCs w:val="32"/>
-        </w:rPr>
-        <w:t xml:space="preserve"> dõi thông tin hoạch định chiến dịch:</w:t>
+        <w:t>- Lưu trữ và theo dõi thông tin hoạch định chiến dịch:</w:t>
       </w:r>
     </w:p>
     <w:p>
@@ -1951,25 +1885,7 @@
           <w:sz w:val="32"/>
           <w:szCs w:val="32"/>
         </w:rPr>
-        <w:t xml:space="preserve">- Lưu trữ và </w:t>
-      </w:r>
-      <w:proofErr w:type="gramStart"/>
-      <w:r>
-        <w:rPr>
-          <w:rFonts w:ascii="Times New Roman" w:hAnsi="Times New Roman" w:cs="Times New Roman"/>
-          <w:sz w:val="32"/>
-          <w:szCs w:val="32"/>
-        </w:rPr>
-        <w:t>theo</w:t>
-      </w:r>
-      <w:proofErr w:type="gramEnd"/>
-      <w:r>
-        <w:rPr>
-          <w:rFonts w:ascii="Times New Roman" w:hAnsi="Times New Roman" w:cs="Times New Roman"/>
-          <w:sz w:val="32"/>
-          <w:szCs w:val="32"/>
-        </w:rPr>
-        <w:t xml:space="preserve"> dõi thông tin các Hoạt động:</w:t>
+        <w:t>- Lưu trữ và theo dõi thông tin các Hoạt động:</w:t>
       </w:r>
     </w:p>
     <w:p>
@@ -2140,25 +2056,7 @@
           <w:sz w:val="32"/>
           <w:szCs w:val="32"/>
         </w:rPr>
-        <w:t xml:space="preserve">- Lưu trữ và </w:t>
-      </w:r>
-      <w:proofErr w:type="gramStart"/>
-      <w:r>
-        <w:rPr>
-          <w:rFonts w:ascii="Times New Roman" w:hAnsi="Times New Roman" w:cs="Times New Roman"/>
-          <w:sz w:val="32"/>
-          <w:szCs w:val="32"/>
-        </w:rPr>
-        <w:t>theo</w:t>
-      </w:r>
-      <w:proofErr w:type="gramEnd"/>
-      <w:r>
-        <w:rPr>
-          <w:rFonts w:ascii="Times New Roman" w:hAnsi="Times New Roman" w:cs="Times New Roman"/>
-          <w:sz w:val="32"/>
-          <w:szCs w:val="32"/>
-        </w:rPr>
-        <w:t xml:space="preserve"> dõi thông tin đối tượng tiềm năng:</w:t>
+        <w:t>- Lưu trữ và theo dõi thông tin đối tượng tiềm năng:</w:t>
       </w:r>
     </w:p>
     <w:p>
@@ -2261,25 +2159,7 @@
           <w:sz w:val="32"/>
           <w:szCs w:val="32"/>
         </w:rPr>
-        <w:t xml:space="preserve">- Lưu trữ và </w:t>
-      </w:r>
-      <w:proofErr w:type="gramStart"/>
-      <w:r>
-        <w:rPr>
-          <w:rFonts w:ascii="Times New Roman" w:hAnsi="Times New Roman" w:cs="Times New Roman"/>
-          <w:sz w:val="32"/>
-          <w:szCs w:val="32"/>
-        </w:rPr>
-        <w:t>theo</w:t>
-      </w:r>
-      <w:proofErr w:type="gramEnd"/>
-      <w:r>
-        <w:rPr>
-          <w:rFonts w:ascii="Times New Roman" w:hAnsi="Times New Roman" w:cs="Times New Roman"/>
-          <w:sz w:val="32"/>
-          <w:szCs w:val="32"/>
-        </w:rPr>
-        <w:t xml:space="preserve"> dõi thông tin khách hàng:</w:t>
+        <w:t>- Lưu trữ và theo dõi thông tin khách hàng:</w:t>
       </w:r>
     </w:p>
     <w:p>
@@ -2405,12 +2285,21 @@
       <w:r>
         <w:rPr>
           <w:noProof/>
+          <w:lang w:eastAsia="zh-CN"/>
         </w:rPr>
         <w:lastRenderedPageBreak/>
         <w:drawing>
-          <wp:inline distT="0" distB="0" distL="0" distR="0" wp14:anchorId="2EA46E90" wp14:editId="6ED598E5">
-            <wp:extent cx="6116955" cy="6465433"/>
-            <wp:effectExtent l="0" t="0" r="0" b="0"/>
+          <wp:anchor distT="0" distB="0" distL="114300" distR="114300" simplePos="0" relativeHeight="251665408" behindDoc="0" locked="0" layoutInCell="1" allowOverlap="1">
+            <wp:simplePos x="0" y="0"/>
+            <wp:positionH relativeFrom="column">
+              <wp:posOffset>-533400</wp:posOffset>
+            </wp:positionH>
+            <wp:positionV relativeFrom="paragraph">
+              <wp:posOffset>0</wp:posOffset>
+            </wp:positionV>
+            <wp:extent cx="7124700" cy="6697980"/>
+            <wp:effectExtent l="0" t="0" r="0" b="7620"/>
+            <wp:wrapSquare wrapText="bothSides"/>
             <wp:docPr id="1" name="Picture 1"/>
             <wp:cNvGraphicFramePr>
               <a:graphicFrameLocks xmlns:a="http://schemas.openxmlformats.org/drawingml/2006/main" noChangeAspect="1"/>
@@ -2423,7 +2312,13 @@
                     <pic:cNvPicPr/>
                   </pic:nvPicPr>
                   <pic:blipFill>
-                    <a:blip r:embed="rId8"/>
+                    <a:blip r:embed="rId8">
+                      <a:extLst>
+                        <a:ext uri="{28A0092B-C50C-407E-A947-70E740481C1C}">
+                          <a14:useLocalDpi xmlns:a14="http://schemas.microsoft.com/office/drawing/2010/main" val="0"/>
+                        </a:ext>
+                      </a:extLst>
+                    </a:blip>
                     <a:stretch>
                       <a:fillRect/>
                     </a:stretch>
@@ -2431,7 +2326,7 @@
                   <pic:spPr>
                     <a:xfrm>
                       <a:off x="0" y="0"/>
-                      <a:ext cx="6150174" cy="6500545"/>
+                      <a:ext cx="7124700" cy="6697980"/>
                     </a:xfrm>
                     <a:prstGeom prst="rect">
                       <a:avLst/>
@@ -2440,7 +2335,13 @@
                 </pic:pic>
               </a:graphicData>
             </a:graphic>
-          </wp:inline>
+            <wp14:sizeRelH relativeFrom="margin">
+              <wp14:pctWidth>0</wp14:pctWidth>
+            </wp14:sizeRelH>
+            <wp14:sizeRelV relativeFrom="margin">
+              <wp14:pctHeight>0</wp14:pctHeight>
+            </wp14:sizeRelV>
+          </wp:anchor>
         </w:drawing>
       </w:r>
       <w:r>
@@ -11587,8 +11488,6 @@
           <w:szCs w:val="32"/>
         </w:rPr>
       </w:pPr>
-      <w:bookmarkStart w:id="0" w:name="_GoBack"/>
-      <w:bookmarkEnd w:id="0"/>
     </w:p>
     <w:p>
       <w:pPr>
@@ -11625,6 +11524,607 @@
         </w:rPr>
       </w:pPr>
     </w:p>
+    <w:tbl>
+      <w:tblPr>
+        <w:tblStyle w:val="TableGrid"/>
+        <w:tblW w:w="0" w:type="auto"/>
+        <w:tblInd w:w="1435" w:type="dxa"/>
+        <w:tblLook w:val="04A0" w:firstRow="1" w:lastRow="0" w:firstColumn="1" w:lastColumn="0" w:noHBand="0" w:noVBand="1"/>
+      </w:tblPr>
+      <w:tblGrid>
+        <w:gridCol w:w="3240"/>
+        <w:gridCol w:w="4675"/>
+      </w:tblGrid>
+      <w:tr>
+        <w:tc>
+          <w:tcPr>
+            <w:tcW w:w="3240" w:type="dxa"/>
+          </w:tcPr>
+          <w:p>
+            <w:pPr>
+              <w:jc w:val="both"/>
+              <w:rPr>
+                <w:rFonts w:ascii="Times New Roman" w:hAnsi="Times New Roman" w:cs="Times New Roman"/>
+                <w:b/>
+                <w:sz w:val="32"/>
+                <w:szCs w:val="32"/>
+              </w:rPr>
+            </w:pPr>
+            <w:r>
+              <w:rPr>
+                <w:rFonts w:ascii="Times New Roman" w:hAnsi="Times New Roman" w:cs="Times New Roman"/>
+                <w:b/>
+                <w:sz w:val="32"/>
+                <w:szCs w:val="32"/>
+              </w:rPr>
+              <w:t>Hoạt động</w:t>
+            </w:r>
+          </w:p>
+        </w:tc>
+        <w:tc>
+          <w:tcPr>
+            <w:tcW w:w="4675" w:type="dxa"/>
+          </w:tcPr>
+          <w:p>
+            <w:pPr>
+              <w:jc w:val="both"/>
+              <w:rPr>
+                <w:rFonts w:ascii="Times New Roman" w:hAnsi="Times New Roman" w:cs="Times New Roman"/>
+                <w:b/>
+                <w:sz w:val="32"/>
+                <w:szCs w:val="32"/>
+              </w:rPr>
+            </w:pPr>
+            <w:r>
+              <w:rPr>
+                <w:rFonts w:ascii="Times New Roman" w:hAnsi="Times New Roman" w:cs="Times New Roman"/>
+                <w:b/>
+                <w:sz w:val="32"/>
+                <w:szCs w:val="32"/>
+              </w:rPr>
+              <w:t xml:space="preserve">Thêm </w:t>
+            </w:r>
+            <w:r>
+              <w:rPr>
+                <w:rFonts w:ascii="Times New Roman" w:hAnsi="Times New Roman" w:cs="Times New Roman"/>
+                <w:b/>
+                <w:sz w:val="32"/>
+                <w:szCs w:val="32"/>
+              </w:rPr>
+              <w:t>cơ hội</w:t>
+            </w:r>
+          </w:p>
+        </w:tc>
+      </w:tr>
+      <w:tr>
+        <w:tc>
+          <w:tcPr>
+            <w:tcW w:w="3240" w:type="dxa"/>
+          </w:tcPr>
+          <w:p>
+            <w:pPr>
+              <w:jc w:val="both"/>
+              <w:rPr>
+                <w:rFonts w:ascii="Times New Roman" w:hAnsi="Times New Roman" w:cs="Times New Roman"/>
+                <w:sz w:val="32"/>
+                <w:szCs w:val="32"/>
+              </w:rPr>
+            </w:pPr>
+            <w:r>
+              <w:rPr>
+                <w:rFonts w:ascii="Times New Roman" w:hAnsi="Times New Roman" w:cs="Times New Roman"/>
+                <w:sz w:val="32"/>
+                <w:szCs w:val="32"/>
+              </w:rPr>
+              <w:t>Input</w:t>
+            </w:r>
+          </w:p>
+        </w:tc>
+        <w:tc>
+          <w:tcPr>
+            <w:tcW w:w="4675" w:type="dxa"/>
+          </w:tcPr>
+          <w:p>
+            <w:pPr>
+              <w:jc w:val="both"/>
+              <w:rPr>
+                <w:rFonts w:ascii="Times New Roman" w:hAnsi="Times New Roman" w:cs="Times New Roman"/>
+                <w:sz w:val="32"/>
+                <w:szCs w:val="32"/>
+              </w:rPr>
+            </w:pPr>
+            <w:r>
+              <w:rPr>
+                <w:rFonts w:ascii="Times New Roman" w:hAnsi="Times New Roman" w:cs="Times New Roman"/>
+                <w:sz w:val="32"/>
+                <w:szCs w:val="32"/>
+              </w:rPr>
+              <w:t xml:space="preserve">Thêm thông tin </w:t>
+            </w:r>
+            <w:r>
+              <w:rPr>
+                <w:rFonts w:ascii="Times New Roman" w:hAnsi="Times New Roman" w:cs="Times New Roman"/>
+                <w:color w:val="000000"/>
+                <w:sz w:val="32"/>
+                <w:szCs w:val="32"/>
+                <w:shd w:val="clear" w:color="auto" w:fill="FFFFFF"/>
+              </w:rPr>
+              <w:t>Cơ hội</w:t>
+            </w:r>
+          </w:p>
+        </w:tc>
+      </w:tr>
+      <w:tr>
+        <w:tc>
+          <w:tcPr>
+            <w:tcW w:w="3240" w:type="dxa"/>
+          </w:tcPr>
+          <w:p>
+            <w:pPr>
+              <w:jc w:val="both"/>
+              <w:rPr>
+                <w:rFonts w:ascii="Times New Roman" w:hAnsi="Times New Roman" w:cs="Times New Roman"/>
+                <w:sz w:val="32"/>
+                <w:szCs w:val="32"/>
+              </w:rPr>
+            </w:pPr>
+            <w:r>
+              <w:rPr>
+                <w:rFonts w:ascii="Times New Roman" w:hAnsi="Times New Roman" w:cs="Times New Roman"/>
+                <w:sz w:val="32"/>
+                <w:szCs w:val="32"/>
+              </w:rPr>
+              <w:t>Output</w:t>
+            </w:r>
+          </w:p>
+        </w:tc>
+        <w:tc>
+          <w:tcPr>
+            <w:tcW w:w="4675" w:type="dxa"/>
+          </w:tcPr>
+          <w:p>
+            <w:pPr>
+              <w:jc w:val="both"/>
+              <w:rPr>
+                <w:rFonts w:ascii="Times New Roman" w:hAnsi="Times New Roman" w:cs="Times New Roman"/>
+                <w:color w:val="000000"/>
+                <w:sz w:val="32"/>
+                <w:szCs w:val="32"/>
+                <w:shd w:val="clear" w:color="auto" w:fill="FFFFFF"/>
+              </w:rPr>
+            </w:pPr>
+            <w:r>
+              <w:rPr>
+                <w:rFonts w:ascii="Times New Roman" w:hAnsi="Times New Roman" w:cs="Times New Roman"/>
+                <w:color w:val="000000"/>
+                <w:sz w:val="32"/>
+                <w:szCs w:val="32"/>
+                <w:shd w:val="clear" w:color="auto" w:fill="FFFFFF"/>
+              </w:rPr>
+              <w:t xml:space="preserve">- </w:t>
+            </w:r>
+            <w:r>
+              <w:rPr>
+                <w:rFonts w:ascii="Times New Roman" w:hAnsi="Times New Roman" w:cs="Times New Roman"/>
+                <w:color w:val="000000"/>
+                <w:sz w:val="32"/>
+                <w:szCs w:val="32"/>
+                <w:shd w:val="clear" w:color="auto" w:fill="FFFFFF"/>
+              </w:rPr>
+              <w:t xml:space="preserve">Lưu được thông tin </w:t>
+            </w:r>
+            <w:r>
+              <w:rPr>
+                <w:rFonts w:ascii="Times New Roman" w:hAnsi="Times New Roman" w:cs="Times New Roman"/>
+                <w:color w:val="000000"/>
+                <w:sz w:val="32"/>
+                <w:szCs w:val="32"/>
+                <w:shd w:val="clear" w:color="auto" w:fill="FFFFFF"/>
+              </w:rPr>
+              <w:t>Cơ hội</w:t>
+            </w:r>
+          </w:p>
+          <w:p>
+            <w:pPr>
+              <w:jc w:val="both"/>
+              <w:rPr>
+                <w:rFonts w:ascii="Times New Roman" w:hAnsi="Times New Roman" w:cs="Times New Roman"/>
+                <w:color w:val="000000"/>
+                <w:sz w:val="32"/>
+                <w:szCs w:val="32"/>
+                <w:shd w:val="clear" w:color="auto" w:fill="FFFFFF"/>
+              </w:rPr>
+            </w:pPr>
+            <w:r>
+              <w:rPr>
+                <w:rFonts w:ascii="Times New Roman" w:hAnsi="Times New Roman" w:cs="Times New Roman"/>
+                <w:color w:val="000000"/>
+                <w:sz w:val="32"/>
+                <w:szCs w:val="32"/>
+                <w:shd w:val="clear" w:color="auto" w:fill="FFFFFF"/>
+              </w:rPr>
+              <w:t>-</w:t>
+            </w:r>
+            <w:r>
+              <w:rPr>
+                <w:rFonts w:ascii="Times New Roman" w:hAnsi="Times New Roman" w:cs="Times New Roman"/>
+                <w:color w:val="000000"/>
+                <w:sz w:val="32"/>
+                <w:szCs w:val="32"/>
+                <w:shd w:val="clear" w:color="auto" w:fill="FFFFFF"/>
+              </w:rPr>
+              <w:t xml:space="preserve"> Tra cứu được thông tin </w:t>
+            </w:r>
+            <w:r>
+              <w:rPr>
+                <w:rFonts w:ascii="Times New Roman" w:hAnsi="Times New Roman" w:cs="Times New Roman"/>
+                <w:color w:val="000000"/>
+                <w:sz w:val="32"/>
+                <w:szCs w:val="32"/>
+                <w:shd w:val="clear" w:color="auto" w:fill="FFFFFF"/>
+              </w:rPr>
+              <w:t>Cơ hội</w:t>
+            </w:r>
+          </w:p>
+          <w:p>
+            <w:pPr>
+              <w:jc w:val="both"/>
+              <w:rPr>
+                <w:rFonts w:ascii="Times New Roman" w:hAnsi="Times New Roman" w:cs="Times New Roman"/>
+                <w:sz w:val="32"/>
+                <w:szCs w:val="32"/>
+              </w:rPr>
+            </w:pPr>
+            <w:r>
+              <w:rPr>
+                <w:rFonts w:ascii="Times New Roman" w:hAnsi="Times New Roman" w:cs="Times New Roman"/>
+                <w:color w:val="000000"/>
+                <w:sz w:val="32"/>
+                <w:szCs w:val="32"/>
+                <w:shd w:val="clear" w:color="auto" w:fill="FFFFFF"/>
+              </w:rPr>
+              <w:t>-</w:t>
+            </w:r>
+            <w:r>
+              <w:rPr>
+                <w:rFonts w:ascii="Times New Roman" w:hAnsi="Times New Roman" w:cs="Times New Roman"/>
+                <w:color w:val="000000"/>
+                <w:sz w:val="32"/>
+                <w:szCs w:val="32"/>
+                <w:shd w:val="clear" w:color="auto" w:fill="FFFFFF"/>
+              </w:rPr>
+              <w:t xml:space="preserve"> Xem được thông tin Chiến dịch</w:t>
+            </w:r>
+          </w:p>
+        </w:tc>
+      </w:tr>
+      <w:tr>
+        <w:tc>
+          <w:tcPr>
+            <w:tcW w:w="3240" w:type="dxa"/>
+          </w:tcPr>
+          <w:p>
+            <w:pPr>
+              <w:jc w:val="both"/>
+              <w:rPr>
+                <w:rFonts w:ascii="Times New Roman" w:hAnsi="Times New Roman" w:cs="Times New Roman"/>
+                <w:sz w:val="32"/>
+                <w:szCs w:val="32"/>
+              </w:rPr>
+            </w:pPr>
+            <w:r>
+              <w:rPr>
+                <w:rFonts w:ascii="Times New Roman" w:hAnsi="Times New Roman" w:cs="Times New Roman"/>
+                <w:sz w:val="32"/>
+                <w:szCs w:val="32"/>
+              </w:rPr>
+              <w:t>Cách dùng</w:t>
+            </w:r>
+          </w:p>
+        </w:tc>
+        <w:tc>
+          <w:tcPr>
+            <w:tcW w:w="4675" w:type="dxa"/>
+          </w:tcPr>
+          <w:p>
+            <w:pPr>
+              <w:jc w:val="both"/>
+              <w:rPr>
+                <w:rFonts w:ascii="Times New Roman" w:hAnsi="Times New Roman" w:cs="Times New Roman"/>
+                <w:color w:val="000000"/>
+                <w:sz w:val="32"/>
+                <w:szCs w:val="32"/>
+                <w:shd w:val="clear" w:color="auto" w:fill="FFFFFF"/>
+              </w:rPr>
+            </w:pPr>
+            <w:r>
+              <w:rPr>
+                <w:rFonts w:ascii="Times New Roman" w:hAnsi="Times New Roman" w:cs="Times New Roman"/>
+                <w:color w:val="000000"/>
+                <w:sz w:val="32"/>
+                <w:szCs w:val="32"/>
+                <w:shd w:val="clear" w:color="auto" w:fill="FFFFFF"/>
+              </w:rPr>
+              <w:t xml:space="preserve">- Thêm mới </w:t>
+            </w:r>
+          </w:p>
+          <w:p>
+            <w:pPr>
+              <w:jc w:val="both"/>
+              <w:rPr>
+                <w:rFonts w:ascii="Times New Roman" w:hAnsi="Times New Roman" w:cs="Times New Roman"/>
+                <w:color w:val="000000"/>
+                <w:sz w:val="32"/>
+                <w:szCs w:val="32"/>
+                <w:shd w:val="clear" w:color="auto" w:fill="FFFFFF"/>
+              </w:rPr>
+            </w:pPr>
+            <w:r>
+              <w:rPr>
+                <w:rFonts w:ascii="Times New Roman" w:hAnsi="Times New Roman" w:cs="Times New Roman"/>
+                <w:color w:val="000000"/>
+                <w:sz w:val="32"/>
+                <w:szCs w:val="32"/>
+                <w:shd w:val="clear" w:color="auto" w:fill="FFFFFF"/>
+              </w:rPr>
+              <w:t xml:space="preserve">- Điều đầy đủ thông tin của </w:t>
+            </w:r>
+            <w:r>
+              <w:rPr>
+                <w:rFonts w:ascii="Times New Roman" w:hAnsi="Times New Roman" w:cs="Times New Roman"/>
+                <w:color w:val="000000"/>
+                <w:sz w:val="32"/>
+                <w:szCs w:val="32"/>
+                <w:shd w:val="clear" w:color="auto" w:fill="FFFFFF"/>
+              </w:rPr>
+              <w:t>Cơ hội</w:t>
+            </w:r>
+            <w:r>
+              <w:rPr>
+                <w:rFonts w:ascii="Times New Roman" w:hAnsi="Times New Roman" w:cs="Times New Roman"/>
+                <w:color w:val="000000"/>
+                <w:sz w:val="32"/>
+                <w:szCs w:val="32"/>
+                <w:shd w:val="clear" w:color="auto" w:fill="FFFFFF"/>
+              </w:rPr>
+              <w:t xml:space="preserve"> - Lưu </w:t>
+            </w:r>
+            <w:r>
+              <w:rPr>
+                <w:rFonts w:ascii="Times New Roman" w:hAnsi="Times New Roman" w:cs="Times New Roman"/>
+                <w:color w:val="000000"/>
+                <w:sz w:val="32"/>
+                <w:szCs w:val="32"/>
+                <w:shd w:val="clear" w:color="auto" w:fill="FFFFFF"/>
+              </w:rPr>
+              <w:t>Cơ hội</w:t>
+            </w:r>
+          </w:p>
+          <w:p>
+            <w:pPr>
+              <w:jc w:val="both"/>
+              <w:rPr>
+                <w:rFonts w:ascii="Times New Roman" w:hAnsi="Times New Roman" w:cs="Times New Roman"/>
+                <w:color w:val="000000"/>
+                <w:sz w:val="32"/>
+                <w:szCs w:val="32"/>
+                <w:shd w:val="clear" w:color="auto" w:fill="FFFFFF"/>
+              </w:rPr>
+            </w:pPr>
+            <w:r>
+              <w:rPr>
+                <w:rFonts w:ascii="Times New Roman" w:hAnsi="Times New Roman" w:cs="Times New Roman"/>
+                <w:color w:val="000000"/>
+                <w:sz w:val="32"/>
+                <w:szCs w:val="32"/>
+                <w:shd w:val="clear" w:color="auto" w:fill="FFFFFF"/>
+              </w:rPr>
+              <w:t xml:space="preserve">- Tìm kiếm </w:t>
+            </w:r>
+            <w:r>
+              <w:rPr>
+                <w:rFonts w:ascii="Times New Roman" w:hAnsi="Times New Roman" w:cs="Times New Roman"/>
+                <w:color w:val="000000"/>
+                <w:sz w:val="32"/>
+                <w:szCs w:val="32"/>
+                <w:shd w:val="clear" w:color="auto" w:fill="FFFFFF"/>
+              </w:rPr>
+              <w:t>Cơ hội</w:t>
+            </w:r>
+          </w:p>
+          <w:p>
+            <w:pPr>
+              <w:jc w:val="both"/>
+              <w:rPr>
+                <w:rFonts w:ascii="Times New Roman" w:hAnsi="Times New Roman" w:cs="Times New Roman"/>
+                <w:sz w:val="32"/>
+                <w:szCs w:val="32"/>
+              </w:rPr>
+            </w:pPr>
+            <w:r>
+              <w:rPr>
+                <w:rFonts w:ascii="Times New Roman" w:hAnsi="Times New Roman" w:cs="Times New Roman"/>
+                <w:color w:val="000000"/>
+                <w:sz w:val="32"/>
+                <w:szCs w:val="32"/>
+                <w:shd w:val="clear" w:color="auto" w:fill="FFFFFF"/>
+              </w:rPr>
+              <w:t xml:space="preserve">- Xem </w:t>
+            </w:r>
+            <w:r>
+              <w:rPr>
+                <w:rFonts w:ascii="Times New Roman" w:hAnsi="Times New Roman" w:cs="Times New Roman"/>
+                <w:color w:val="000000"/>
+                <w:sz w:val="32"/>
+                <w:szCs w:val="32"/>
+                <w:shd w:val="clear" w:color="auto" w:fill="FFFFFF"/>
+              </w:rPr>
+              <w:t>Cơ hội</w:t>
+            </w:r>
+          </w:p>
+        </w:tc>
+      </w:tr>
+      <w:tr>
+        <w:tc>
+          <w:tcPr>
+            <w:tcW w:w="3240" w:type="dxa"/>
+          </w:tcPr>
+          <w:p>
+            <w:pPr>
+              <w:jc w:val="both"/>
+              <w:rPr>
+                <w:rFonts w:ascii="Times New Roman" w:hAnsi="Times New Roman" w:cs="Times New Roman"/>
+                <w:sz w:val="32"/>
+                <w:szCs w:val="32"/>
+              </w:rPr>
+            </w:pPr>
+            <w:r>
+              <w:rPr>
+                <w:rFonts w:ascii="Times New Roman" w:hAnsi="Times New Roman" w:cs="Times New Roman"/>
+                <w:sz w:val="32"/>
+                <w:szCs w:val="32"/>
+              </w:rPr>
+              <w:t>Người dùng</w:t>
+            </w:r>
+          </w:p>
+        </w:tc>
+        <w:tc>
+          <w:tcPr>
+            <w:tcW w:w="4675" w:type="dxa"/>
+          </w:tcPr>
+          <w:p>
+            <w:pPr>
+              <w:jc w:val="both"/>
+              <w:rPr>
+                <w:rFonts w:ascii="Times New Roman" w:hAnsi="Times New Roman" w:cs="Times New Roman"/>
+                <w:color w:val="000000"/>
+                <w:sz w:val="32"/>
+                <w:szCs w:val="32"/>
+                <w:shd w:val="clear" w:color="auto" w:fill="FFFFFF"/>
+              </w:rPr>
+            </w:pPr>
+            <w:r>
+              <w:rPr>
+                <w:rFonts w:ascii="Times New Roman" w:hAnsi="Times New Roman" w:cs="Times New Roman"/>
+                <w:color w:val="000000"/>
+                <w:sz w:val="32"/>
+                <w:szCs w:val="32"/>
+                <w:shd w:val="clear" w:color="auto" w:fill="FFFFFF"/>
+              </w:rPr>
+              <w:t xml:space="preserve">- Ban giám đốc </w:t>
+            </w:r>
+          </w:p>
+          <w:p>
+            <w:pPr>
+              <w:jc w:val="both"/>
+              <w:rPr>
+                <w:rFonts w:ascii="Times New Roman" w:hAnsi="Times New Roman" w:cs="Times New Roman"/>
+                <w:color w:val="000000"/>
+                <w:sz w:val="32"/>
+                <w:szCs w:val="32"/>
+                <w:shd w:val="clear" w:color="auto" w:fill="FFFFFF"/>
+              </w:rPr>
+            </w:pPr>
+            <w:r>
+              <w:rPr>
+                <w:rFonts w:ascii="Times New Roman" w:hAnsi="Times New Roman" w:cs="Times New Roman"/>
+                <w:color w:val="000000"/>
+                <w:sz w:val="32"/>
+                <w:szCs w:val="32"/>
+                <w:shd w:val="clear" w:color="auto" w:fill="FFFFFF"/>
+              </w:rPr>
+              <w:t xml:space="preserve">- Trưởng phòng quan hệ khách hàng </w:t>
+            </w:r>
+          </w:p>
+          <w:p>
+            <w:pPr>
+              <w:jc w:val="both"/>
+              <w:rPr>
+                <w:rFonts w:ascii="Times New Roman" w:hAnsi="Times New Roman" w:cs="Times New Roman"/>
+                <w:color w:val="000000"/>
+                <w:sz w:val="32"/>
+                <w:szCs w:val="32"/>
+                <w:shd w:val="clear" w:color="auto" w:fill="FFFFFF"/>
+              </w:rPr>
+            </w:pPr>
+            <w:r>
+              <w:rPr>
+                <w:rFonts w:ascii="Times New Roman" w:hAnsi="Times New Roman" w:cs="Times New Roman"/>
+                <w:color w:val="000000"/>
+                <w:sz w:val="32"/>
+                <w:szCs w:val="32"/>
+                <w:shd w:val="clear" w:color="auto" w:fill="FFFFFF"/>
+              </w:rPr>
+              <w:t xml:space="preserve">- Trưởng phòng IT </w:t>
+            </w:r>
+          </w:p>
+          <w:p>
+            <w:pPr>
+              <w:jc w:val="both"/>
+              <w:rPr>
+                <w:rFonts w:ascii="Times New Roman" w:hAnsi="Times New Roman" w:cs="Times New Roman"/>
+                <w:color w:val="000000"/>
+                <w:sz w:val="32"/>
+                <w:szCs w:val="32"/>
+                <w:shd w:val="clear" w:color="auto" w:fill="FFFFFF"/>
+              </w:rPr>
+            </w:pPr>
+            <w:r>
+              <w:rPr>
+                <w:rFonts w:ascii="Times New Roman" w:hAnsi="Times New Roman" w:cs="Times New Roman"/>
+                <w:color w:val="000000"/>
+                <w:sz w:val="32"/>
+                <w:szCs w:val="32"/>
+                <w:shd w:val="clear" w:color="auto" w:fill="FFFFFF"/>
+              </w:rPr>
+              <w:t xml:space="preserve">- Trưởng phòng sale </w:t>
+            </w:r>
+          </w:p>
+          <w:p>
+            <w:pPr>
+              <w:jc w:val="both"/>
+              <w:rPr>
+                <w:rFonts w:ascii="Times New Roman" w:hAnsi="Times New Roman" w:cs="Times New Roman"/>
+                <w:color w:val="000000"/>
+                <w:sz w:val="32"/>
+                <w:szCs w:val="32"/>
+                <w:shd w:val="clear" w:color="auto" w:fill="FFFFFF"/>
+              </w:rPr>
+            </w:pPr>
+            <w:r>
+              <w:rPr>
+                <w:rFonts w:ascii="Times New Roman" w:hAnsi="Times New Roman" w:cs="Times New Roman"/>
+                <w:color w:val="000000"/>
+                <w:sz w:val="32"/>
+                <w:szCs w:val="32"/>
+                <w:shd w:val="clear" w:color="auto" w:fill="FFFFFF"/>
+              </w:rPr>
+              <w:t xml:space="preserve">- Nhân viên IT </w:t>
+            </w:r>
+          </w:p>
+          <w:p>
+            <w:pPr>
+              <w:jc w:val="both"/>
+              <w:rPr>
+                <w:rFonts w:ascii="Times New Roman" w:hAnsi="Times New Roman" w:cs="Times New Roman"/>
+                <w:sz w:val="32"/>
+                <w:szCs w:val="32"/>
+              </w:rPr>
+            </w:pPr>
+            <w:r>
+              <w:rPr>
+                <w:rFonts w:ascii="Times New Roman" w:hAnsi="Times New Roman" w:cs="Times New Roman"/>
+                <w:color w:val="000000"/>
+                <w:sz w:val="32"/>
+                <w:szCs w:val="32"/>
+                <w:shd w:val="clear" w:color="auto" w:fill="FFFFFF"/>
+              </w:rPr>
+              <w:t>- Nhân viên marketing</w:t>
+            </w:r>
+          </w:p>
+        </w:tc>
+      </w:tr>
+    </w:tbl>
     <w:p>
       <w:pPr>
         <w:jc w:val="both"/>
@@ -11655,6 +12155,555 @@
         </w:rPr>
       </w:pPr>
     </w:p>
+    <w:tbl>
+      <w:tblPr>
+        <w:tblStyle w:val="TableGrid"/>
+        <w:tblW w:w="0" w:type="auto"/>
+        <w:tblInd w:w="1440" w:type="dxa"/>
+        <w:tblLook w:val="04A0" w:firstRow="1" w:lastRow="0" w:firstColumn="1" w:lastColumn="0" w:noHBand="0" w:noVBand="1"/>
+      </w:tblPr>
+      <w:tblGrid>
+        <w:gridCol w:w="3907"/>
+        <w:gridCol w:w="4003"/>
+      </w:tblGrid>
+      <w:tr>
+        <w:tc>
+          <w:tcPr>
+            <w:tcW w:w="4675" w:type="dxa"/>
+          </w:tcPr>
+          <w:p>
+            <w:pPr>
+              <w:pStyle w:val="ListParagraph"/>
+              <w:ind w:left="0"/>
+              <w:jc w:val="both"/>
+              <w:rPr>
+                <w:rFonts w:ascii="Times New Roman" w:hAnsi="Times New Roman" w:cs="Times New Roman"/>
+                <w:b/>
+                <w:sz w:val="32"/>
+                <w:szCs w:val="32"/>
+              </w:rPr>
+            </w:pPr>
+            <w:r>
+              <w:rPr>
+                <w:rFonts w:ascii="Times New Roman" w:hAnsi="Times New Roman" w:cs="Times New Roman"/>
+                <w:b/>
+                <w:sz w:val="32"/>
+                <w:szCs w:val="32"/>
+              </w:rPr>
+              <w:t>Hoạt động</w:t>
+            </w:r>
+          </w:p>
+        </w:tc>
+        <w:tc>
+          <w:tcPr>
+            <w:tcW w:w="4675" w:type="dxa"/>
+          </w:tcPr>
+          <w:p>
+            <w:pPr>
+              <w:pStyle w:val="ListParagraph"/>
+              <w:ind w:left="0"/>
+              <w:jc w:val="both"/>
+              <w:rPr>
+                <w:rFonts w:ascii="Times New Roman" w:hAnsi="Times New Roman" w:cs="Times New Roman"/>
+                <w:b/>
+                <w:sz w:val="32"/>
+                <w:szCs w:val="32"/>
+              </w:rPr>
+            </w:pPr>
+            <w:r>
+              <w:rPr>
+                <w:rFonts w:ascii="Times New Roman" w:hAnsi="Times New Roman" w:cs="Times New Roman"/>
+                <w:b/>
+                <w:sz w:val="32"/>
+                <w:szCs w:val="32"/>
+              </w:rPr>
+              <w:t xml:space="preserve">Xem chi tiết </w:t>
+            </w:r>
+            <w:r>
+              <w:rPr>
+                <w:rFonts w:ascii="Times New Roman" w:hAnsi="Times New Roman" w:cs="Times New Roman"/>
+                <w:b/>
+                <w:sz w:val="32"/>
+                <w:szCs w:val="32"/>
+              </w:rPr>
+              <w:t>cơ hội</w:t>
+            </w:r>
+          </w:p>
+        </w:tc>
+      </w:tr>
+      <w:tr>
+        <w:tc>
+          <w:tcPr>
+            <w:tcW w:w="4675" w:type="dxa"/>
+          </w:tcPr>
+          <w:p>
+            <w:pPr>
+              <w:pStyle w:val="ListParagraph"/>
+              <w:ind w:left="0"/>
+              <w:jc w:val="both"/>
+              <w:rPr>
+                <w:rFonts w:ascii="Times New Roman" w:hAnsi="Times New Roman" w:cs="Times New Roman"/>
+                <w:sz w:val="32"/>
+                <w:szCs w:val="32"/>
+              </w:rPr>
+            </w:pPr>
+            <w:r>
+              <w:rPr>
+                <w:rFonts w:ascii="Times New Roman" w:hAnsi="Times New Roman" w:cs="Times New Roman"/>
+                <w:sz w:val="32"/>
+                <w:szCs w:val="32"/>
+              </w:rPr>
+              <w:t>Input</w:t>
+            </w:r>
+          </w:p>
+        </w:tc>
+        <w:tc>
+          <w:tcPr>
+            <w:tcW w:w="4675" w:type="dxa"/>
+          </w:tcPr>
+          <w:p>
+            <w:pPr>
+              <w:pStyle w:val="ListParagraph"/>
+              <w:ind w:left="0"/>
+              <w:jc w:val="both"/>
+              <w:rPr>
+                <w:rFonts w:ascii="Times New Roman" w:hAnsi="Times New Roman" w:cs="Times New Roman"/>
+                <w:sz w:val="32"/>
+                <w:szCs w:val="32"/>
+              </w:rPr>
+            </w:pPr>
+            <w:r>
+              <w:rPr>
+                <w:rFonts w:ascii="Times New Roman" w:hAnsi="Times New Roman" w:cs="Times New Roman"/>
+                <w:sz w:val="32"/>
+                <w:szCs w:val="32"/>
+              </w:rPr>
+              <w:t xml:space="preserve">Chọn </w:t>
+            </w:r>
+            <w:r>
+              <w:rPr>
+                <w:rFonts w:ascii="Times New Roman" w:hAnsi="Times New Roman" w:cs="Times New Roman"/>
+                <w:color w:val="000000"/>
+                <w:sz w:val="32"/>
+                <w:szCs w:val="32"/>
+                <w:shd w:val="clear" w:color="auto" w:fill="FFFFFF"/>
+              </w:rPr>
+              <w:t>Cơ hội</w:t>
+            </w:r>
+            <w:r>
+              <w:rPr>
+                <w:rFonts w:ascii="Times New Roman" w:hAnsi="Times New Roman" w:cs="Times New Roman"/>
+                <w:color w:val="000000"/>
+                <w:sz w:val="32"/>
+                <w:szCs w:val="32"/>
+                <w:shd w:val="clear" w:color="auto" w:fill="FFFFFF"/>
+              </w:rPr>
+              <w:t xml:space="preserve"> </w:t>
+            </w:r>
+            <w:r>
+              <w:rPr>
+                <w:rFonts w:ascii="Times New Roman" w:hAnsi="Times New Roman" w:cs="Times New Roman"/>
+                <w:sz w:val="32"/>
+                <w:szCs w:val="32"/>
+              </w:rPr>
+              <w:t>muốn xem</w:t>
+            </w:r>
+          </w:p>
+        </w:tc>
+      </w:tr>
+      <w:tr>
+        <w:tc>
+          <w:tcPr>
+            <w:tcW w:w="4675" w:type="dxa"/>
+          </w:tcPr>
+          <w:p>
+            <w:pPr>
+              <w:pStyle w:val="ListParagraph"/>
+              <w:ind w:left="0"/>
+              <w:jc w:val="both"/>
+              <w:rPr>
+                <w:rFonts w:ascii="Times New Roman" w:hAnsi="Times New Roman" w:cs="Times New Roman"/>
+                <w:sz w:val="32"/>
+                <w:szCs w:val="32"/>
+              </w:rPr>
+            </w:pPr>
+            <w:r>
+              <w:rPr>
+                <w:rFonts w:ascii="Times New Roman" w:hAnsi="Times New Roman" w:cs="Times New Roman"/>
+                <w:sz w:val="32"/>
+                <w:szCs w:val="32"/>
+              </w:rPr>
+              <w:t>Output</w:t>
+            </w:r>
+          </w:p>
+        </w:tc>
+        <w:tc>
+          <w:tcPr>
+            <w:tcW w:w="4675" w:type="dxa"/>
+          </w:tcPr>
+          <w:p>
+            <w:pPr>
+              <w:pStyle w:val="ListParagraph"/>
+              <w:ind w:left="0"/>
+              <w:jc w:val="both"/>
+              <w:rPr>
+                <w:rFonts w:ascii="Times New Roman" w:hAnsi="Times New Roman" w:cs="Times New Roman"/>
+                <w:sz w:val="32"/>
+                <w:szCs w:val="32"/>
+              </w:rPr>
+            </w:pPr>
+            <w:r>
+              <w:rPr>
+                <w:rFonts w:ascii="Times New Roman" w:hAnsi="Times New Roman" w:cs="Times New Roman"/>
+                <w:sz w:val="32"/>
+                <w:szCs w:val="32"/>
+              </w:rPr>
+              <w:t xml:space="preserve">Xem được chi tiết thông tin của </w:t>
+            </w:r>
+            <w:r>
+              <w:rPr>
+                <w:rFonts w:ascii="Times New Roman" w:hAnsi="Times New Roman" w:cs="Times New Roman"/>
+                <w:color w:val="000000"/>
+                <w:sz w:val="32"/>
+                <w:szCs w:val="32"/>
+                <w:shd w:val="clear" w:color="auto" w:fill="FFFFFF"/>
+              </w:rPr>
+              <w:t>Cơ hội</w:t>
+            </w:r>
+          </w:p>
+        </w:tc>
+      </w:tr>
+      <w:tr>
+        <w:tc>
+          <w:tcPr>
+            <w:tcW w:w="4675" w:type="dxa"/>
+          </w:tcPr>
+          <w:p>
+            <w:pPr>
+              <w:pStyle w:val="ListParagraph"/>
+              <w:ind w:left="0"/>
+              <w:jc w:val="both"/>
+              <w:rPr>
+                <w:rFonts w:ascii="Times New Roman" w:hAnsi="Times New Roman" w:cs="Times New Roman"/>
+                <w:sz w:val="32"/>
+                <w:szCs w:val="32"/>
+              </w:rPr>
+            </w:pPr>
+            <w:r>
+              <w:rPr>
+                <w:rFonts w:ascii="Times New Roman" w:hAnsi="Times New Roman" w:cs="Times New Roman"/>
+                <w:sz w:val="32"/>
+                <w:szCs w:val="32"/>
+              </w:rPr>
+              <w:t>Cách dùng</w:t>
+            </w:r>
+          </w:p>
+        </w:tc>
+        <w:tc>
+          <w:tcPr>
+            <w:tcW w:w="4675" w:type="dxa"/>
+          </w:tcPr>
+          <w:p>
+            <w:pPr>
+              <w:pStyle w:val="ListParagraph"/>
+              <w:ind w:left="0"/>
+              <w:jc w:val="both"/>
+              <w:rPr>
+                <w:rFonts w:ascii="Times New Roman" w:hAnsi="Times New Roman" w:cs="Times New Roman"/>
+                <w:color w:val="000000"/>
+                <w:sz w:val="32"/>
+                <w:szCs w:val="32"/>
+                <w:shd w:val="clear" w:color="auto" w:fill="FFFFFF"/>
+              </w:rPr>
+            </w:pPr>
+            <w:r>
+              <w:rPr>
+                <w:rFonts w:ascii="Times New Roman" w:hAnsi="Times New Roman" w:cs="Times New Roman"/>
+                <w:color w:val="000000"/>
+                <w:sz w:val="32"/>
+                <w:szCs w:val="32"/>
+                <w:shd w:val="clear" w:color="auto" w:fill="FFFFFF"/>
+              </w:rPr>
+              <w:t xml:space="preserve">- Chọn </w:t>
+            </w:r>
+            <w:r>
+              <w:rPr>
+                <w:rFonts w:ascii="Times New Roman" w:hAnsi="Times New Roman" w:cs="Times New Roman"/>
+                <w:color w:val="000000"/>
+                <w:sz w:val="32"/>
+                <w:szCs w:val="32"/>
+                <w:shd w:val="clear" w:color="auto" w:fill="FFFFFF"/>
+              </w:rPr>
+              <w:t>Cơ hội</w:t>
+            </w:r>
+            <w:r>
+              <w:rPr>
+                <w:rFonts w:ascii="Times New Roman" w:hAnsi="Times New Roman" w:cs="Times New Roman"/>
+                <w:color w:val="000000"/>
+                <w:sz w:val="32"/>
+                <w:szCs w:val="32"/>
+                <w:shd w:val="clear" w:color="auto" w:fill="FFFFFF"/>
+              </w:rPr>
+              <w:t xml:space="preserve"> muốn xem - Xem </w:t>
+            </w:r>
+            <w:r>
+              <w:rPr>
+                <w:rFonts w:ascii="Times New Roman" w:hAnsi="Times New Roman" w:cs="Times New Roman"/>
+                <w:color w:val="000000"/>
+                <w:sz w:val="32"/>
+                <w:szCs w:val="32"/>
+                <w:shd w:val="clear" w:color="auto" w:fill="FFFFFF"/>
+              </w:rPr>
+              <w:t>Cơ hội</w:t>
+            </w:r>
+          </w:p>
+          <w:p>
+            <w:pPr>
+              <w:pStyle w:val="ListParagraph"/>
+              <w:ind w:left="0"/>
+              <w:jc w:val="both"/>
+              <w:rPr>
+                <w:rFonts w:ascii="Times New Roman" w:hAnsi="Times New Roman" w:cs="Times New Roman"/>
+                <w:sz w:val="32"/>
+                <w:szCs w:val="32"/>
+              </w:rPr>
+            </w:pPr>
+            <w:r>
+              <w:rPr>
+                <w:rFonts w:ascii="Times New Roman" w:hAnsi="Times New Roman" w:cs="Times New Roman"/>
+                <w:color w:val="000000"/>
+                <w:sz w:val="32"/>
+                <w:szCs w:val="32"/>
+                <w:shd w:val="clear" w:color="auto" w:fill="FFFFFF"/>
+              </w:rPr>
+              <w:t>- Đóng để ngừng xem</w:t>
+            </w:r>
+          </w:p>
+        </w:tc>
+      </w:tr>
+      <w:tr>
+        <w:tc>
+          <w:tcPr>
+            <w:tcW w:w="4675" w:type="dxa"/>
+          </w:tcPr>
+          <w:p>
+            <w:pPr>
+              <w:pStyle w:val="ListParagraph"/>
+              <w:ind w:left="0"/>
+              <w:jc w:val="both"/>
+              <w:rPr>
+                <w:rFonts w:ascii="Times New Roman" w:hAnsi="Times New Roman" w:cs="Times New Roman"/>
+                <w:sz w:val="32"/>
+                <w:szCs w:val="32"/>
+              </w:rPr>
+            </w:pPr>
+            <w:r>
+              <w:rPr>
+                <w:rFonts w:ascii="Times New Roman" w:hAnsi="Times New Roman" w:cs="Times New Roman"/>
+                <w:sz w:val="32"/>
+                <w:szCs w:val="32"/>
+              </w:rPr>
+              <w:t>Người dùng</w:t>
+            </w:r>
+          </w:p>
+        </w:tc>
+        <w:tc>
+          <w:tcPr>
+            <w:tcW w:w="4675" w:type="dxa"/>
+          </w:tcPr>
+          <w:p>
+            <w:pPr>
+              <w:pStyle w:val="ListParagraph"/>
+              <w:ind w:left="0"/>
+              <w:jc w:val="both"/>
+              <w:rPr>
+                <w:rFonts w:ascii="Times New Roman" w:hAnsi="Times New Roman" w:cs="Times New Roman"/>
+                <w:color w:val="000000"/>
+                <w:sz w:val="32"/>
+                <w:szCs w:val="32"/>
+                <w:shd w:val="clear" w:color="auto" w:fill="FFFFFF"/>
+              </w:rPr>
+            </w:pPr>
+            <w:r>
+              <w:rPr>
+                <w:rFonts w:ascii="Times New Roman" w:hAnsi="Times New Roman" w:cs="Times New Roman"/>
+                <w:color w:val="000000"/>
+                <w:sz w:val="32"/>
+                <w:szCs w:val="32"/>
+                <w:shd w:val="clear" w:color="auto" w:fill="FFFFFF"/>
+              </w:rPr>
+              <w:t xml:space="preserve">- Ban giám đốc </w:t>
+            </w:r>
+          </w:p>
+          <w:p>
+            <w:pPr>
+              <w:pStyle w:val="ListParagraph"/>
+              <w:ind w:left="0"/>
+              <w:jc w:val="both"/>
+              <w:rPr>
+                <w:rFonts w:ascii="Times New Roman" w:hAnsi="Times New Roman" w:cs="Times New Roman"/>
+                <w:color w:val="000000"/>
+                <w:sz w:val="32"/>
+                <w:szCs w:val="32"/>
+                <w:shd w:val="clear" w:color="auto" w:fill="FFFFFF"/>
+              </w:rPr>
+            </w:pPr>
+            <w:r>
+              <w:rPr>
+                <w:rFonts w:ascii="Times New Roman" w:hAnsi="Times New Roman" w:cs="Times New Roman"/>
+                <w:color w:val="000000"/>
+                <w:sz w:val="32"/>
+                <w:szCs w:val="32"/>
+                <w:shd w:val="clear" w:color="auto" w:fill="FFFFFF"/>
+              </w:rPr>
+              <w:t xml:space="preserve">- Trưởng phòng quan hệ khách hàng </w:t>
+            </w:r>
+          </w:p>
+          <w:p>
+            <w:pPr>
+              <w:pStyle w:val="ListParagraph"/>
+              <w:ind w:left="0"/>
+              <w:jc w:val="both"/>
+              <w:rPr>
+                <w:rFonts w:ascii="Times New Roman" w:hAnsi="Times New Roman" w:cs="Times New Roman"/>
+                <w:color w:val="000000"/>
+                <w:sz w:val="32"/>
+                <w:szCs w:val="32"/>
+                <w:shd w:val="clear" w:color="auto" w:fill="FFFFFF"/>
+              </w:rPr>
+            </w:pPr>
+            <w:r>
+              <w:rPr>
+                <w:rFonts w:ascii="Times New Roman" w:hAnsi="Times New Roman" w:cs="Times New Roman"/>
+                <w:color w:val="000000"/>
+                <w:sz w:val="32"/>
+                <w:szCs w:val="32"/>
+                <w:shd w:val="clear" w:color="auto" w:fill="FFFFFF"/>
+              </w:rPr>
+              <w:t xml:space="preserve">- Trưởng phòng IT </w:t>
+            </w:r>
+          </w:p>
+          <w:p>
+            <w:pPr>
+              <w:pStyle w:val="ListParagraph"/>
+              <w:ind w:left="0"/>
+              <w:jc w:val="both"/>
+              <w:rPr>
+                <w:rFonts w:ascii="Times New Roman" w:hAnsi="Times New Roman" w:cs="Times New Roman"/>
+                <w:color w:val="000000"/>
+                <w:sz w:val="32"/>
+                <w:szCs w:val="32"/>
+                <w:shd w:val="clear" w:color="auto" w:fill="FFFFFF"/>
+              </w:rPr>
+            </w:pPr>
+            <w:r>
+              <w:rPr>
+                <w:rFonts w:ascii="Times New Roman" w:hAnsi="Times New Roman" w:cs="Times New Roman"/>
+                <w:color w:val="000000"/>
+                <w:sz w:val="32"/>
+                <w:szCs w:val="32"/>
+                <w:shd w:val="clear" w:color="auto" w:fill="FFFFFF"/>
+              </w:rPr>
+              <w:t xml:space="preserve">- Trưởng phòng sale </w:t>
+            </w:r>
+          </w:p>
+          <w:p>
+            <w:pPr>
+              <w:pStyle w:val="ListParagraph"/>
+              <w:ind w:left="0"/>
+              <w:jc w:val="both"/>
+              <w:rPr>
+                <w:rFonts w:ascii="Times New Roman" w:hAnsi="Times New Roman" w:cs="Times New Roman"/>
+                <w:color w:val="000000"/>
+                <w:sz w:val="32"/>
+                <w:szCs w:val="32"/>
+                <w:shd w:val="clear" w:color="auto" w:fill="FFFFFF"/>
+              </w:rPr>
+            </w:pPr>
+            <w:r>
+              <w:rPr>
+                <w:rFonts w:ascii="Times New Roman" w:hAnsi="Times New Roman" w:cs="Times New Roman"/>
+                <w:color w:val="000000"/>
+                <w:sz w:val="32"/>
+                <w:szCs w:val="32"/>
+                <w:shd w:val="clear" w:color="auto" w:fill="FFFFFF"/>
+              </w:rPr>
+              <w:t xml:space="preserve">- Nhân viên IT </w:t>
+            </w:r>
+          </w:p>
+          <w:p>
+            <w:pPr>
+              <w:pStyle w:val="ListParagraph"/>
+              <w:ind w:left="0"/>
+              <w:jc w:val="both"/>
+              <w:rPr>
+                <w:rFonts w:ascii="Times New Roman" w:hAnsi="Times New Roman" w:cs="Times New Roman"/>
+                <w:color w:val="000000"/>
+                <w:sz w:val="32"/>
+                <w:szCs w:val="32"/>
+                <w:shd w:val="clear" w:color="auto" w:fill="FFFFFF"/>
+              </w:rPr>
+            </w:pPr>
+            <w:r>
+              <w:rPr>
+                <w:rFonts w:ascii="Times New Roman" w:hAnsi="Times New Roman" w:cs="Times New Roman"/>
+                <w:color w:val="000000"/>
+                <w:sz w:val="32"/>
+                <w:szCs w:val="32"/>
+                <w:shd w:val="clear" w:color="auto" w:fill="FFFFFF"/>
+              </w:rPr>
+              <w:t xml:space="preserve">- Nhân viên chăm sóc khách hàng </w:t>
+            </w:r>
+          </w:p>
+          <w:p>
+            <w:pPr>
+              <w:pStyle w:val="ListParagraph"/>
+              <w:ind w:left="0"/>
+              <w:jc w:val="both"/>
+              <w:rPr>
+                <w:rFonts w:ascii="Times New Roman" w:hAnsi="Times New Roman" w:cs="Times New Roman"/>
+                <w:color w:val="000000"/>
+                <w:sz w:val="32"/>
+                <w:szCs w:val="32"/>
+                <w:shd w:val="clear" w:color="auto" w:fill="FFFFFF"/>
+              </w:rPr>
+            </w:pPr>
+            <w:r>
+              <w:rPr>
+                <w:rFonts w:ascii="Times New Roman" w:hAnsi="Times New Roman" w:cs="Times New Roman"/>
+                <w:color w:val="000000"/>
+                <w:sz w:val="32"/>
+                <w:szCs w:val="32"/>
+                <w:shd w:val="clear" w:color="auto" w:fill="FFFFFF"/>
+              </w:rPr>
+              <w:t xml:space="preserve">- Nhân viên sale </w:t>
+            </w:r>
+          </w:p>
+          <w:p>
+            <w:pPr>
+              <w:pStyle w:val="ListParagraph"/>
+              <w:ind w:left="0"/>
+              <w:jc w:val="both"/>
+              <w:rPr>
+                <w:rFonts w:ascii="Times New Roman" w:hAnsi="Times New Roman" w:cs="Times New Roman"/>
+                <w:sz w:val="32"/>
+                <w:szCs w:val="32"/>
+              </w:rPr>
+            </w:pPr>
+            <w:r>
+              <w:rPr>
+                <w:rFonts w:ascii="Times New Roman" w:hAnsi="Times New Roman" w:cs="Times New Roman"/>
+                <w:color w:val="000000"/>
+                <w:sz w:val="32"/>
+                <w:szCs w:val="32"/>
+                <w:shd w:val="clear" w:color="auto" w:fill="FFFFFF"/>
+              </w:rPr>
+              <w:t>- Nhân viên Marketing</w:t>
+            </w:r>
+          </w:p>
+        </w:tc>
+      </w:tr>
+    </w:tbl>
     <w:p>
       <w:pPr>
         <w:jc w:val="both"/>
@@ -11695,6 +12744,620 @@
         </w:rPr>
       </w:pPr>
     </w:p>
+    <w:tbl>
+      <w:tblPr>
+        <w:tblStyle w:val="TableGrid"/>
+        <w:tblW w:w="0" w:type="auto"/>
+        <w:tblInd w:w="1435" w:type="dxa"/>
+        <w:tblLook w:val="04A0" w:firstRow="1" w:lastRow="0" w:firstColumn="1" w:lastColumn="0" w:noHBand="0" w:noVBand="1"/>
+      </w:tblPr>
+      <w:tblGrid>
+        <w:gridCol w:w="3240"/>
+        <w:gridCol w:w="4675"/>
+      </w:tblGrid>
+      <w:tr>
+        <w:tc>
+          <w:tcPr>
+            <w:tcW w:w="3240" w:type="dxa"/>
+          </w:tcPr>
+          <w:p>
+            <w:pPr>
+              <w:jc w:val="both"/>
+              <w:rPr>
+                <w:rFonts w:ascii="Times New Roman" w:hAnsi="Times New Roman" w:cs="Times New Roman"/>
+                <w:b/>
+                <w:sz w:val="32"/>
+                <w:szCs w:val="32"/>
+              </w:rPr>
+            </w:pPr>
+            <w:r>
+              <w:rPr>
+                <w:rFonts w:ascii="Times New Roman" w:hAnsi="Times New Roman" w:cs="Times New Roman"/>
+                <w:b/>
+                <w:sz w:val="32"/>
+                <w:szCs w:val="32"/>
+              </w:rPr>
+              <w:t>Hoạt động</w:t>
+            </w:r>
+          </w:p>
+        </w:tc>
+        <w:tc>
+          <w:tcPr>
+            <w:tcW w:w="4675" w:type="dxa"/>
+          </w:tcPr>
+          <w:p>
+            <w:pPr>
+              <w:jc w:val="both"/>
+              <w:rPr>
+                <w:rFonts w:ascii="Times New Roman" w:hAnsi="Times New Roman" w:cs="Times New Roman"/>
+                <w:b/>
+                <w:sz w:val="32"/>
+                <w:szCs w:val="32"/>
+              </w:rPr>
+            </w:pPr>
+            <w:r>
+              <w:rPr>
+                <w:rFonts w:ascii="Times New Roman" w:hAnsi="Times New Roman" w:cs="Times New Roman"/>
+                <w:b/>
+                <w:sz w:val="32"/>
+                <w:szCs w:val="32"/>
+              </w:rPr>
+              <w:t xml:space="preserve">Sửa </w:t>
+            </w:r>
+            <w:r>
+              <w:rPr>
+                <w:rFonts w:ascii="Times New Roman" w:hAnsi="Times New Roman" w:cs="Times New Roman"/>
+                <w:b/>
+                <w:sz w:val="32"/>
+                <w:szCs w:val="32"/>
+              </w:rPr>
+              <w:t>Cơ hội</w:t>
+            </w:r>
+          </w:p>
+        </w:tc>
+      </w:tr>
+      <w:tr>
+        <w:tc>
+          <w:tcPr>
+            <w:tcW w:w="3240" w:type="dxa"/>
+          </w:tcPr>
+          <w:p>
+            <w:pPr>
+              <w:jc w:val="both"/>
+              <w:rPr>
+                <w:rFonts w:ascii="Times New Roman" w:hAnsi="Times New Roman" w:cs="Times New Roman"/>
+                <w:sz w:val="32"/>
+                <w:szCs w:val="32"/>
+              </w:rPr>
+            </w:pPr>
+            <w:r>
+              <w:rPr>
+                <w:rFonts w:ascii="Times New Roman" w:hAnsi="Times New Roman" w:cs="Times New Roman"/>
+                <w:sz w:val="32"/>
+                <w:szCs w:val="32"/>
+              </w:rPr>
+              <w:t>Input</w:t>
+            </w:r>
+          </w:p>
+        </w:tc>
+        <w:tc>
+          <w:tcPr>
+            <w:tcW w:w="4675" w:type="dxa"/>
+          </w:tcPr>
+          <w:p>
+            <w:pPr>
+              <w:jc w:val="both"/>
+              <w:rPr>
+                <w:rFonts w:ascii="Times New Roman" w:hAnsi="Times New Roman" w:cs="Times New Roman"/>
+                <w:sz w:val="32"/>
+                <w:szCs w:val="32"/>
+              </w:rPr>
+            </w:pPr>
+            <w:r>
+              <w:rPr>
+                <w:rFonts w:ascii="Times New Roman" w:hAnsi="Times New Roman" w:cs="Times New Roman"/>
+                <w:sz w:val="32"/>
+                <w:szCs w:val="32"/>
+              </w:rPr>
+              <w:t xml:space="preserve">Sửa thông tin chung các </w:t>
+            </w:r>
+            <w:r>
+              <w:rPr>
+                <w:rFonts w:ascii="Times New Roman" w:hAnsi="Times New Roman" w:cs="Times New Roman"/>
+                <w:color w:val="000000"/>
+                <w:sz w:val="32"/>
+                <w:szCs w:val="32"/>
+                <w:shd w:val="clear" w:color="auto" w:fill="FFFFFF"/>
+              </w:rPr>
+              <w:t>Cơ hội</w:t>
+            </w:r>
+          </w:p>
+        </w:tc>
+      </w:tr>
+      <w:tr>
+        <w:tc>
+          <w:tcPr>
+            <w:tcW w:w="3240" w:type="dxa"/>
+          </w:tcPr>
+          <w:p>
+            <w:pPr>
+              <w:jc w:val="both"/>
+              <w:rPr>
+                <w:rFonts w:ascii="Times New Roman" w:hAnsi="Times New Roman" w:cs="Times New Roman"/>
+                <w:sz w:val="32"/>
+                <w:szCs w:val="32"/>
+              </w:rPr>
+            </w:pPr>
+            <w:r>
+              <w:rPr>
+                <w:rFonts w:ascii="Times New Roman" w:hAnsi="Times New Roman" w:cs="Times New Roman"/>
+                <w:sz w:val="32"/>
+                <w:szCs w:val="32"/>
+              </w:rPr>
+              <w:t>Output</w:t>
+            </w:r>
+          </w:p>
+        </w:tc>
+        <w:tc>
+          <w:tcPr>
+            <w:tcW w:w="4675" w:type="dxa"/>
+          </w:tcPr>
+          <w:p>
+            <w:pPr>
+              <w:jc w:val="both"/>
+              <w:rPr>
+                <w:rFonts w:ascii="Times New Roman" w:hAnsi="Times New Roman" w:cs="Times New Roman"/>
+                <w:color w:val="000000"/>
+                <w:sz w:val="32"/>
+                <w:szCs w:val="32"/>
+                <w:shd w:val="clear" w:color="auto" w:fill="FFFFFF"/>
+              </w:rPr>
+            </w:pPr>
+            <w:r>
+              <w:rPr>
+                <w:rFonts w:ascii="Times New Roman" w:hAnsi="Times New Roman" w:cs="Times New Roman"/>
+                <w:color w:val="000000"/>
+                <w:sz w:val="32"/>
+                <w:szCs w:val="32"/>
+                <w:shd w:val="clear" w:color="auto" w:fill="FFFFFF"/>
+              </w:rPr>
+              <w:t xml:space="preserve">- </w:t>
+            </w:r>
+            <w:r>
+              <w:rPr>
+                <w:rFonts w:ascii="Times New Roman" w:hAnsi="Times New Roman" w:cs="Times New Roman"/>
+                <w:color w:val="000000"/>
+                <w:sz w:val="32"/>
+                <w:szCs w:val="32"/>
+                <w:shd w:val="clear" w:color="auto" w:fill="FFFFFF"/>
+              </w:rPr>
+              <w:t>Sửa được thông tin</w:t>
+            </w:r>
+            <w:r>
+              <w:rPr>
+                <w:rFonts w:ascii="Times New Roman" w:hAnsi="Times New Roman" w:cs="Times New Roman"/>
+                <w:color w:val="000000"/>
+                <w:sz w:val="32"/>
+                <w:szCs w:val="32"/>
+                <w:shd w:val="clear" w:color="auto" w:fill="FFFFFF"/>
+              </w:rPr>
+              <w:t xml:space="preserve"> chung Cơ hội</w:t>
+            </w:r>
+          </w:p>
+          <w:p>
+            <w:pPr>
+              <w:jc w:val="both"/>
+              <w:rPr>
+                <w:rFonts w:ascii="Times New Roman" w:hAnsi="Times New Roman" w:cs="Times New Roman"/>
+                <w:color w:val="000000"/>
+                <w:sz w:val="32"/>
+                <w:szCs w:val="32"/>
+                <w:shd w:val="clear" w:color="auto" w:fill="FFFFFF"/>
+              </w:rPr>
+            </w:pPr>
+            <w:r>
+              <w:rPr>
+                <w:rFonts w:ascii="Times New Roman" w:hAnsi="Times New Roman" w:cs="Times New Roman"/>
+                <w:color w:val="000000"/>
+                <w:sz w:val="32"/>
+                <w:szCs w:val="32"/>
+                <w:shd w:val="clear" w:color="auto" w:fill="FFFFFF"/>
+              </w:rPr>
+              <w:t>-</w:t>
+            </w:r>
+            <w:r>
+              <w:rPr>
+                <w:rFonts w:ascii="Times New Roman" w:hAnsi="Times New Roman" w:cs="Times New Roman"/>
+                <w:color w:val="000000"/>
+                <w:sz w:val="32"/>
+                <w:szCs w:val="32"/>
+                <w:shd w:val="clear" w:color="auto" w:fill="FFFFFF"/>
+              </w:rPr>
+              <w:t xml:space="preserve"> Sửa được thông tin</w:t>
+            </w:r>
+            <w:r>
+              <w:rPr>
+                <w:rFonts w:ascii="Times New Roman" w:hAnsi="Times New Roman" w:cs="Times New Roman"/>
+                <w:color w:val="000000"/>
+                <w:sz w:val="32"/>
+                <w:szCs w:val="32"/>
+                <w:shd w:val="clear" w:color="auto" w:fill="FFFFFF"/>
+              </w:rPr>
+              <w:t xml:space="preserve"> chi tiết Cơ hội</w:t>
+            </w:r>
+          </w:p>
+          <w:p>
+            <w:pPr>
+              <w:jc w:val="both"/>
+              <w:rPr>
+                <w:rFonts w:ascii="Times New Roman" w:hAnsi="Times New Roman" w:cs="Times New Roman"/>
+                <w:sz w:val="32"/>
+                <w:szCs w:val="32"/>
+              </w:rPr>
+            </w:pPr>
+            <w:r>
+              <w:rPr>
+                <w:rFonts w:ascii="Times New Roman" w:hAnsi="Times New Roman" w:cs="Times New Roman"/>
+                <w:color w:val="000000"/>
+                <w:sz w:val="32"/>
+                <w:szCs w:val="32"/>
+                <w:shd w:val="clear" w:color="auto" w:fill="FFFFFF"/>
+              </w:rPr>
+              <w:t>-</w:t>
+            </w:r>
+            <w:r>
+              <w:rPr>
+                <w:rFonts w:ascii="Times New Roman" w:hAnsi="Times New Roman" w:cs="Times New Roman"/>
+                <w:color w:val="000000"/>
+                <w:sz w:val="32"/>
+                <w:szCs w:val="32"/>
+                <w:shd w:val="clear" w:color="auto" w:fill="FFFFFF"/>
+              </w:rPr>
+              <w:t xml:space="preserve"> Xem được thông tin mới</w:t>
+            </w:r>
+          </w:p>
+        </w:tc>
+      </w:tr>
+      <w:tr>
+        <w:tc>
+          <w:tcPr>
+            <w:tcW w:w="3240" w:type="dxa"/>
+          </w:tcPr>
+          <w:p>
+            <w:pPr>
+              <w:jc w:val="both"/>
+              <w:rPr>
+                <w:rFonts w:ascii="Times New Roman" w:hAnsi="Times New Roman" w:cs="Times New Roman"/>
+                <w:sz w:val="32"/>
+                <w:szCs w:val="32"/>
+              </w:rPr>
+            </w:pPr>
+            <w:r>
+              <w:rPr>
+                <w:rFonts w:ascii="Times New Roman" w:hAnsi="Times New Roman" w:cs="Times New Roman"/>
+                <w:sz w:val="32"/>
+                <w:szCs w:val="32"/>
+              </w:rPr>
+              <w:t>Cách dùng</w:t>
+            </w:r>
+          </w:p>
+        </w:tc>
+        <w:tc>
+          <w:tcPr>
+            <w:tcW w:w="4675" w:type="dxa"/>
+          </w:tcPr>
+          <w:p>
+            <w:pPr>
+              <w:jc w:val="both"/>
+              <w:rPr>
+                <w:rFonts w:ascii="Times New Roman" w:hAnsi="Times New Roman" w:cs="Times New Roman"/>
+                <w:color w:val="000000"/>
+                <w:sz w:val="32"/>
+                <w:szCs w:val="32"/>
+                <w:shd w:val="clear" w:color="auto" w:fill="FFFFFF"/>
+              </w:rPr>
+            </w:pPr>
+            <w:r>
+              <w:rPr>
+                <w:rFonts w:ascii="Times New Roman" w:hAnsi="Times New Roman" w:cs="Times New Roman"/>
+                <w:color w:val="000000"/>
+                <w:sz w:val="32"/>
+                <w:szCs w:val="32"/>
+                <w:shd w:val="clear" w:color="auto" w:fill="FFFFFF"/>
+              </w:rPr>
+              <w:t xml:space="preserve">- Chọn </w:t>
+            </w:r>
+            <w:r>
+              <w:rPr>
+                <w:rFonts w:ascii="Times New Roman" w:hAnsi="Times New Roman" w:cs="Times New Roman"/>
+                <w:color w:val="000000"/>
+                <w:sz w:val="32"/>
+                <w:szCs w:val="32"/>
+                <w:shd w:val="clear" w:color="auto" w:fill="FFFFFF"/>
+              </w:rPr>
+              <w:t>Cơ hội</w:t>
+            </w:r>
+            <w:r>
+              <w:rPr>
+                <w:rFonts w:ascii="Times New Roman" w:hAnsi="Times New Roman" w:cs="Times New Roman"/>
+                <w:color w:val="000000"/>
+                <w:sz w:val="32"/>
+                <w:szCs w:val="32"/>
+                <w:shd w:val="clear" w:color="auto" w:fill="FFFFFF"/>
+              </w:rPr>
+              <w:t xml:space="preserve"> muốn sửa </w:t>
+            </w:r>
+          </w:p>
+          <w:p>
+            <w:pPr>
+              <w:jc w:val="both"/>
+              <w:rPr>
+                <w:rFonts w:ascii="Times New Roman" w:hAnsi="Times New Roman" w:cs="Times New Roman"/>
+                <w:color w:val="000000"/>
+                <w:sz w:val="32"/>
+                <w:szCs w:val="32"/>
+                <w:shd w:val="clear" w:color="auto" w:fill="FFFFFF"/>
+              </w:rPr>
+            </w:pPr>
+            <w:r>
+              <w:rPr>
+                <w:rFonts w:ascii="Times New Roman" w:hAnsi="Times New Roman" w:cs="Times New Roman"/>
+                <w:color w:val="000000"/>
+                <w:sz w:val="32"/>
+                <w:szCs w:val="32"/>
+                <w:shd w:val="clear" w:color="auto" w:fill="FFFFFF"/>
+              </w:rPr>
+              <w:t xml:space="preserve">- Sửa thông tin </w:t>
+            </w:r>
+            <w:r>
+              <w:rPr>
+                <w:rFonts w:ascii="Times New Roman" w:hAnsi="Times New Roman" w:cs="Times New Roman"/>
+                <w:color w:val="000000"/>
+                <w:sz w:val="32"/>
+                <w:szCs w:val="32"/>
+                <w:shd w:val="clear" w:color="auto" w:fill="FFFFFF"/>
+              </w:rPr>
+              <w:t>Cơ hội</w:t>
+            </w:r>
+          </w:p>
+          <w:p>
+            <w:pPr>
+              <w:jc w:val="both"/>
+              <w:rPr>
+                <w:rFonts w:ascii="Times New Roman" w:hAnsi="Times New Roman" w:cs="Times New Roman"/>
+                <w:color w:val="000000"/>
+                <w:sz w:val="32"/>
+                <w:szCs w:val="32"/>
+                <w:shd w:val="clear" w:color="auto" w:fill="FFFFFF"/>
+              </w:rPr>
+            </w:pPr>
+            <w:r>
+              <w:rPr>
+                <w:rFonts w:ascii="Times New Roman" w:hAnsi="Times New Roman" w:cs="Times New Roman"/>
+                <w:color w:val="000000"/>
+                <w:sz w:val="32"/>
+                <w:szCs w:val="32"/>
+                <w:shd w:val="clear" w:color="auto" w:fill="FFFFFF"/>
+              </w:rPr>
+              <w:t xml:space="preserve">- Lưu thông tin </w:t>
+            </w:r>
+            <w:r>
+              <w:rPr>
+                <w:rFonts w:ascii="Times New Roman" w:hAnsi="Times New Roman" w:cs="Times New Roman"/>
+                <w:color w:val="000000"/>
+                <w:sz w:val="32"/>
+                <w:szCs w:val="32"/>
+                <w:shd w:val="clear" w:color="auto" w:fill="FFFFFF"/>
+              </w:rPr>
+              <w:t>Cơ hội</w:t>
+            </w:r>
+            <w:r>
+              <w:rPr>
+                <w:rFonts w:ascii="Times New Roman" w:hAnsi="Times New Roman" w:cs="Times New Roman"/>
+                <w:color w:val="000000"/>
+                <w:sz w:val="32"/>
+                <w:szCs w:val="32"/>
+                <w:shd w:val="clear" w:color="auto" w:fill="FFFFFF"/>
+              </w:rPr>
+              <w:t xml:space="preserve"> đã sửa </w:t>
+            </w:r>
+          </w:p>
+          <w:p>
+            <w:pPr>
+              <w:jc w:val="both"/>
+              <w:rPr>
+                <w:rFonts w:ascii="Times New Roman" w:hAnsi="Times New Roman" w:cs="Times New Roman"/>
+                <w:color w:val="000000"/>
+                <w:sz w:val="32"/>
+                <w:szCs w:val="32"/>
+                <w:shd w:val="clear" w:color="auto" w:fill="FFFFFF"/>
+              </w:rPr>
+            </w:pPr>
+            <w:r>
+              <w:rPr>
+                <w:rFonts w:ascii="Times New Roman" w:hAnsi="Times New Roman" w:cs="Times New Roman"/>
+                <w:color w:val="000000"/>
+                <w:sz w:val="32"/>
+                <w:szCs w:val="32"/>
+                <w:shd w:val="clear" w:color="auto" w:fill="FFFFFF"/>
+              </w:rPr>
+              <w:lastRenderedPageBreak/>
+              <w:t xml:space="preserve">- Tìm kiếm thông tin mới </w:t>
+            </w:r>
+          </w:p>
+          <w:p>
+            <w:pPr>
+              <w:jc w:val="both"/>
+              <w:rPr>
+                <w:rFonts w:ascii="Times New Roman" w:hAnsi="Times New Roman" w:cs="Times New Roman"/>
+                <w:sz w:val="32"/>
+                <w:szCs w:val="32"/>
+              </w:rPr>
+            </w:pPr>
+            <w:r>
+              <w:rPr>
+                <w:rFonts w:ascii="Times New Roman" w:hAnsi="Times New Roman" w:cs="Times New Roman"/>
+                <w:color w:val="000000"/>
+                <w:sz w:val="32"/>
+                <w:szCs w:val="32"/>
+                <w:shd w:val="clear" w:color="auto" w:fill="FFFFFF"/>
+              </w:rPr>
+              <w:t>- Xem thông tin mới</w:t>
+            </w:r>
+          </w:p>
+        </w:tc>
+      </w:tr>
+      <w:tr>
+        <w:tc>
+          <w:tcPr>
+            <w:tcW w:w="3240" w:type="dxa"/>
+          </w:tcPr>
+          <w:p>
+            <w:pPr>
+              <w:jc w:val="both"/>
+              <w:rPr>
+                <w:rFonts w:ascii="Times New Roman" w:hAnsi="Times New Roman" w:cs="Times New Roman"/>
+                <w:sz w:val="32"/>
+                <w:szCs w:val="32"/>
+              </w:rPr>
+            </w:pPr>
+            <w:r>
+              <w:rPr>
+                <w:rFonts w:ascii="Times New Roman" w:hAnsi="Times New Roman" w:cs="Times New Roman"/>
+                <w:sz w:val="32"/>
+                <w:szCs w:val="32"/>
+              </w:rPr>
+              <w:lastRenderedPageBreak/>
+              <w:t>Người dùng</w:t>
+            </w:r>
+          </w:p>
+        </w:tc>
+        <w:tc>
+          <w:tcPr>
+            <w:tcW w:w="4675" w:type="dxa"/>
+          </w:tcPr>
+          <w:p>
+            <w:pPr>
+              <w:jc w:val="both"/>
+              <w:rPr>
+                <w:rFonts w:ascii="Times New Roman" w:hAnsi="Times New Roman" w:cs="Times New Roman"/>
+                <w:color w:val="000000"/>
+                <w:sz w:val="32"/>
+                <w:szCs w:val="32"/>
+              </w:rPr>
+            </w:pPr>
+            <w:r>
+              <w:rPr>
+                <w:rFonts w:ascii="Times New Roman" w:hAnsi="Times New Roman" w:cs="Times New Roman"/>
+                <w:color w:val="000000"/>
+                <w:sz w:val="32"/>
+                <w:szCs w:val="32"/>
+              </w:rPr>
+              <w:t xml:space="preserve">- Ban giám đốc </w:t>
+            </w:r>
+          </w:p>
+          <w:p>
+            <w:pPr>
+              <w:jc w:val="both"/>
+              <w:rPr>
+                <w:rFonts w:ascii="Times New Roman" w:hAnsi="Times New Roman" w:cs="Times New Roman"/>
+                <w:color w:val="000000"/>
+                <w:sz w:val="32"/>
+                <w:szCs w:val="32"/>
+              </w:rPr>
+            </w:pPr>
+            <w:r>
+              <w:rPr>
+                <w:rFonts w:ascii="Times New Roman" w:hAnsi="Times New Roman" w:cs="Times New Roman"/>
+                <w:color w:val="000000"/>
+                <w:sz w:val="32"/>
+                <w:szCs w:val="32"/>
+              </w:rPr>
+              <w:t xml:space="preserve">- Trưởng phòng quan hệ khách hàng </w:t>
+            </w:r>
+          </w:p>
+          <w:p>
+            <w:pPr>
+              <w:jc w:val="both"/>
+              <w:rPr>
+                <w:rFonts w:ascii="Times New Roman" w:hAnsi="Times New Roman" w:cs="Times New Roman"/>
+                <w:color w:val="000000"/>
+                <w:sz w:val="32"/>
+                <w:szCs w:val="32"/>
+              </w:rPr>
+            </w:pPr>
+            <w:r>
+              <w:rPr>
+                <w:rFonts w:ascii="Times New Roman" w:hAnsi="Times New Roman" w:cs="Times New Roman"/>
+                <w:color w:val="000000"/>
+                <w:sz w:val="32"/>
+                <w:szCs w:val="32"/>
+              </w:rPr>
+              <w:t xml:space="preserve">- Trưởng phòng IT </w:t>
+            </w:r>
+          </w:p>
+          <w:p>
+            <w:pPr>
+              <w:jc w:val="both"/>
+              <w:rPr>
+                <w:rFonts w:ascii="Times New Roman" w:hAnsi="Times New Roman" w:cs="Times New Roman"/>
+                <w:color w:val="000000"/>
+                <w:sz w:val="32"/>
+                <w:szCs w:val="32"/>
+              </w:rPr>
+            </w:pPr>
+            <w:r>
+              <w:rPr>
+                <w:rFonts w:ascii="Times New Roman" w:hAnsi="Times New Roman" w:cs="Times New Roman"/>
+                <w:color w:val="000000"/>
+                <w:sz w:val="32"/>
+                <w:szCs w:val="32"/>
+              </w:rPr>
+              <w:t xml:space="preserve">- Trưởng phòng sale </w:t>
+            </w:r>
+          </w:p>
+          <w:p>
+            <w:pPr>
+              <w:jc w:val="both"/>
+              <w:rPr>
+                <w:rFonts w:ascii="Times New Roman" w:hAnsi="Times New Roman" w:cs="Times New Roman"/>
+                <w:color w:val="000000"/>
+                <w:sz w:val="32"/>
+                <w:szCs w:val="32"/>
+              </w:rPr>
+            </w:pPr>
+            <w:r>
+              <w:rPr>
+                <w:rFonts w:ascii="Times New Roman" w:hAnsi="Times New Roman" w:cs="Times New Roman"/>
+                <w:color w:val="000000"/>
+                <w:sz w:val="32"/>
+                <w:szCs w:val="32"/>
+              </w:rPr>
+              <w:t xml:space="preserve">- Nhân viên IT </w:t>
+            </w:r>
+          </w:p>
+          <w:p>
+            <w:pPr>
+              <w:jc w:val="both"/>
+              <w:rPr>
+                <w:rFonts w:ascii="Times New Roman" w:hAnsi="Times New Roman" w:cs="Times New Roman"/>
+                <w:sz w:val="32"/>
+                <w:szCs w:val="32"/>
+              </w:rPr>
+            </w:pPr>
+            <w:r>
+              <w:rPr>
+                <w:rFonts w:ascii="Times New Roman" w:hAnsi="Times New Roman" w:cs="Times New Roman"/>
+                <w:color w:val="000000"/>
+                <w:sz w:val="32"/>
+                <w:szCs w:val="32"/>
+              </w:rPr>
+              <w:t>- Nhân viên marketing</w:t>
+            </w:r>
+          </w:p>
+        </w:tc>
+      </w:tr>
+    </w:tbl>
     <w:p>
       <w:pPr>
         <w:jc w:val="both"/>
@@ -11715,6 +13378,563 @@
         </w:rPr>
       </w:pPr>
     </w:p>
+    <w:tbl>
+      <w:tblPr>
+        <w:tblStyle w:val="TableGrid"/>
+        <w:tblW w:w="0" w:type="auto"/>
+        <w:tblInd w:w="1435" w:type="dxa"/>
+        <w:tblLook w:val="04A0" w:firstRow="1" w:lastRow="0" w:firstColumn="1" w:lastColumn="0" w:noHBand="0" w:noVBand="1"/>
+      </w:tblPr>
+      <w:tblGrid>
+        <w:gridCol w:w="3240"/>
+        <w:gridCol w:w="4675"/>
+      </w:tblGrid>
+      <w:tr>
+        <w:tc>
+          <w:tcPr>
+            <w:tcW w:w="3240" w:type="dxa"/>
+          </w:tcPr>
+          <w:p>
+            <w:pPr>
+              <w:jc w:val="both"/>
+              <w:rPr>
+                <w:rFonts w:ascii="Times New Roman" w:hAnsi="Times New Roman" w:cs="Times New Roman"/>
+                <w:b/>
+                <w:sz w:val="32"/>
+                <w:szCs w:val="32"/>
+              </w:rPr>
+            </w:pPr>
+            <w:r>
+              <w:rPr>
+                <w:rFonts w:ascii="Times New Roman" w:hAnsi="Times New Roman" w:cs="Times New Roman"/>
+                <w:b/>
+                <w:sz w:val="32"/>
+                <w:szCs w:val="32"/>
+              </w:rPr>
+              <w:t>Hoạt động</w:t>
+            </w:r>
+          </w:p>
+        </w:tc>
+        <w:tc>
+          <w:tcPr>
+            <w:tcW w:w="4675" w:type="dxa"/>
+          </w:tcPr>
+          <w:p>
+            <w:pPr>
+              <w:jc w:val="both"/>
+              <w:rPr>
+                <w:rFonts w:ascii="Times New Roman" w:hAnsi="Times New Roman" w:cs="Times New Roman"/>
+                <w:b/>
+                <w:sz w:val="32"/>
+                <w:szCs w:val="32"/>
+              </w:rPr>
+            </w:pPr>
+            <w:r>
+              <w:rPr>
+                <w:rFonts w:ascii="Times New Roman" w:hAnsi="Times New Roman" w:cs="Times New Roman"/>
+                <w:b/>
+                <w:sz w:val="32"/>
+                <w:szCs w:val="32"/>
+              </w:rPr>
+              <w:t>Comment</w:t>
+            </w:r>
+            <w:r>
+              <w:rPr>
+                <w:rFonts w:ascii="Times New Roman" w:hAnsi="Times New Roman" w:cs="Times New Roman"/>
+                <w:b/>
+                <w:sz w:val="32"/>
+                <w:szCs w:val="32"/>
+              </w:rPr>
+              <w:t xml:space="preserve"> </w:t>
+            </w:r>
+            <w:r>
+              <w:rPr>
+                <w:rFonts w:ascii="Times New Roman" w:hAnsi="Times New Roman" w:cs="Times New Roman"/>
+                <w:b/>
+                <w:sz w:val="32"/>
+                <w:szCs w:val="32"/>
+              </w:rPr>
+              <w:t>cho Cơ hội</w:t>
+            </w:r>
+          </w:p>
+        </w:tc>
+      </w:tr>
+      <w:tr>
+        <w:tc>
+          <w:tcPr>
+            <w:tcW w:w="3240" w:type="dxa"/>
+          </w:tcPr>
+          <w:p>
+            <w:pPr>
+              <w:jc w:val="both"/>
+              <w:rPr>
+                <w:rFonts w:ascii="Times New Roman" w:hAnsi="Times New Roman" w:cs="Times New Roman"/>
+                <w:sz w:val="32"/>
+                <w:szCs w:val="32"/>
+              </w:rPr>
+            </w:pPr>
+            <w:r>
+              <w:rPr>
+                <w:rFonts w:ascii="Times New Roman" w:hAnsi="Times New Roman" w:cs="Times New Roman"/>
+                <w:sz w:val="32"/>
+                <w:szCs w:val="32"/>
+              </w:rPr>
+              <w:t>Input</w:t>
+            </w:r>
+          </w:p>
+        </w:tc>
+        <w:tc>
+          <w:tcPr>
+            <w:tcW w:w="4675" w:type="dxa"/>
+          </w:tcPr>
+          <w:p>
+            <w:pPr>
+              <w:jc w:val="both"/>
+              <w:rPr>
+                <w:rFonts w:ascii="Times New Roman" w:hAnsi="Times New Roman" w:cs="Times New Roman"/>
+                <w:sz w:val="32"/>
+                <w:szCs w:val="32"/>
+              </w:rPr>
+            </w:pPr>
+            <w:r>
+              <w:rPr>
+                <w:rFonts w:ascii="Times New Roman" w:hAnsi="Times New Roman" w:cs="Times New Roman"/>
+                <w:sz w:val="32"/>
+                <w:szCs w:val="32"/>
+              </w:rPr>
+              <w:t>Thêm comment cho cơ hội</w:t>
+            </w:r>
+          </w:p>
+        </w:tc>
+      </w:tr>
+      <w:tr>
+        <w:tc>
+          <w:tcPr>
+            <w:tcW w:w="3240" w:type="dxa"/>
+          </w:tcPr>
+          <w:p>
+            <w:pPr>
+              <w:jc w:val="both"/>
+              <w:rPr>
+                <w:rFonts w:ascii="Times New Roman" w:hAnsi="Times New Roman" w:cs="Times New Roman"/>
+                <w:sz w:val="32"/>
+                <w:szCs w:val="32"/>
+              </w:rPr>
+            </w:pPr>
+            <w:r>
+              <w:rPr>
+                <w:rFonts w:ascii="Times New Roman" w:hAnsi="Times New Roman" w:cs="Times New Roman"/>
+                <w:sz w:val="32"/>
+                <w:szCs w:val="32"/>
+              </w:rPr>
+              <w:t>Output</w:t>
+            </w:r>
+          </w:p>
+        </w:tc>
+        <w:tc>
+          <w:tcPr>
+            <w:tcW w:w="4675" w:type="dxa"/>
+          </w:tcPr>
+          <w:p>
+            <w:pPr>
+              <w:jc w:val="both"/>
+              <w:rPr>
+                <w:rFonts w:ascii="Times New Roman" w:hAnsi="Times New Roman" w:cs="Times New Roman"/>
+                <w:color w:val="000000"/>
+                <w:sz w:val="32"/>
+                <w:szCs w:val="32"/>
+                <w:shd w:val="clear" w:color="auto" w:fill="FFFFFF"/>
+              </w:rPr>
+            </w:pPr>
+            <w:r>
+              <w:rPr>
+                <w:rFonts w:ascii="Times New Roman" w:hAnsi="Times New Roman" w:cs="Times New Roman"/>
+                <w:color w:val="000000"/>
+                <w:sz w:val="32"/>
+                <w:szCs w:val="32"/>
+                <w:shd w:val="clear" w:color="auto" w:fill="FFFFFF"/>
+              </w:rPr>
+              <w:t>- Thêm comment cho cơ hội</w:t>
+            </w:r>
+          </w:p>
+          <w:p>
+            <w:pPr>
+              <w:jc w:val="both"/>
+              <w:rPr>
+                <w:rFonts w:ascii="Times New Roman" w:hAnsi="Times New Roman" w:cs="Times New Roman"/>
+                <w:sz w:val="32"/>
+                <w:szCs w:val="32"/>
+              </w:rPr>
+            </w:pPr>
+            <w:r>
+              <w:rPr>
+                <w:rFonts w:ascii="Times New Roman" w:hAnsi="Times New Roman" w:cs="Times New Roman"/>
+                <w:color w:val="000000"/>
+                <w:sz w:val="32"/>
+                <w:szCs w:val="32"/>
+                <w:shd w:val="clear" w:color="auto" w:fill="FFFFFF"/>
+              </w:rPr>
+              <w:t>-</w:t>
+            </w:r>
+            <w:r>
+              <w:rPr>
+                <w:rFonts w:ascii="Times New Roman" w:hAnsi="Times New Roman" w:cs="Times New Roman"/>
+                <w:color w:val="000000"/>
+                <w:sz w:val="32"/>
+                <w:szCs w:val="32"/>
+                <w:shd w:val="clear" w:color="auto" w:fill="FFFFFF"/>
+              </w:rPr>
+              <w:t xml:space="preserve"> </w:t>
+            </w:r>
+            <w:r>
+              <w:rPr>
+                <w:rFonts w:ascii="Times New Roman" w:hAnsi="Times New Roman" w:cs="Times New Roman"/>
+                <w:color w:val="000000"/>
+                <w:sz w:val="32"/>
+                <w:szCs w:val="32"/>
+                <w:shd w:val="clear" w:color="auto" w:fill="FFFFFF"/>
+              </w:rPr>
+              <w:t>Xem được comment của người khác</w:t>
+            </w:r>
+          </w:p>
+        </w:tc>
+      </w:tr>
+      <w:tr>
+        <w:tc>
+          <w:tcPr>
+            <w:tcW w:w="3240" w:type="dxa"/>
+          </w:tcPr>
+          <w:p>
+            <w:pPr>
+              <w:jc w:val="both"/>
+              <w:rPr>
+                <w:rFonts w:ascii="Times New Roman" w:hAnsi="Times New Roman" w:cs="Times New Roman"/>
+                <w:sz w:val="32"/>
+                <w:szCs w:val="32"/>
+              </w:rPr>
+            </w:pPr>
+            <w:r>
+              <w:rPr>
+                <w:rFonts w:ascii="Times New Roman" w:hAnsi="Times New Roman" w:cs="Times New Roman"/>
+                <w:sz w:val="32"/>
+                <w:szCs w:val="32"/>
+              </w:rPr>
+              <w:t>Cách dùng</w:t>
+            </w:r>
+          </w:p>
+        </w:tc>
+        <w:tc>
+          <w:tcPr>
+            <w:tcW w:w="4675" w:type="dxa"/>
+          </w:tcPr>
+          <w:p>
+            <w:pPr>
+              <w:jc w:val="both"/>
+              <w:rPr>
+                <w:rFonts w:ascii="Times New Roman" w:hAnsi="Times New Roman" w:cs="Times New Roman"/>
+                <w:color w:val="000000"/>
+                <w:sz w:val="32"/>
+                <w:szCs w:val="32"/>
+                <w:shd w:val="clear" w:color="auto" w:fill="FFFFFF"/>
+              </w:rPr>
+            </w:pPr>
+            <w:r>
+              <w:rPr>
+                <w:rFonts w:ascii="Times New Roman" w:hAnsi="Times New Roman" w:cs="Times New Roman"/>
+                <w:color w:val="000000"/>
+                <w:sz w:val="32"/>
+                <w:szCs w:val="32"/>
+                <w:shd w:val="clear" w:color="auto" w:fill="FFFFFF"/>
+              </w:rPr>
+              <w:t xml:space="preserve">- Chọn </w:t>
+            </w:r>
+            <w:r>
+              <w:rPr>
+                <w:rFonts w:ascii="Times New Roman" w:hAnsi="Times New Roman" w:cs="Times New Roman"/>
+                <w:color w:val="000000"/>
+                <w:sz w:val="32"/>
+                <w:szCs w:val="32"/>
+                <w:shd w:val="clear" w:color="auto" w:fill="FFFFFF"/>
+              </w:rPr>
+              <w:t>Cơ hội</w:t>
+            </w:r>
+            <w:r>
+              <w:rPr>
+                <w:rFonts w:ascii="Times New Roman" w:hAnsi="Times New Roman" w:cs="Times New Roman"/>
+                <w:color w:val="000000"/>
+                <w:sz w:val="32"/>
+                <w:szCs w:val="32"/>
+                <w:shd w:val="clear" w:color="auto" w:fill="FFFFFF"/>
+              </w:rPr>
+              <w:t xml:space="preserve"> muốn </w:t>
+            </w:r>
+            <w:r>
+              <w:rPr>
+                <w:rFonts w:ascii="Times New Roman" w:hAnsi="Times New Roman" w:cs="Times New Roman"/>
+                <w:color w:val="000000"/>
+                <w:sz w:val="32"/>
+                <w:szCs w:val="32"/>
+                <w:shd w:val="clear" w:color="auto" w:fill="FFFFFF"/>
+              </w:rPr>
+              <w:t>comment</w:t>
+            </w:r>
+            <w:r>
+              <w:rPr>
+                <w:rFonts w:ascii="Times New Roman" w:hAnsi="Times New Roman" w:cs="Times New Roman"/>
+                <w:color w:val="000000"/>
+                <w:sz w:val="32"/>
+                <w:szCs w:val="32"/>
+                <w:shd w:val="clear" w:color="auto" w:fill="FFFFFF"/>
+              </w:rPr>
+              <w:t xml:space="preserve"> </w:t>
+            </w:r>
+          </w:p>
+          <w:p>
+            <w:pPr>
+              <w:jc w:val="both"/>
+              <w:rPr>
+                <w:rFonts w:ascii="Times New Roman" w:hAnsi="Times New Roman" w:cs="Times New Roman"/>
+                <w:color w:val="000000"/>
+                <w:sz w:val="32"/>
+                <w:szCs w:val="32"/>
+                <w:shd w:val="clear" w:color="auto" w:fill="FFFFFF"/>
+              </w:rPr>
+            </w:pPr>
+            <w:r>
+              <w:rPr>
+                <w:rFonts w:ascii="Times New Roman" w:hAnsi="Times New Roman" w:cs="Times New Roman"/>
+                <w:color w:val="000000"/>
+                <w:sz w:val="32"/>
+                <w:szCs w:val="32"/>
+                <w:shd w:val="clear" w:color="auto" w:fill="FFFFFF"/>
+              </w:rPr>
+              <w:t xml:space="preserve">- </w:t>
+            </w:r>
+            <w:r>
+              <w:rPr>
+                <w:rFonts w:ascii="Times New Roman" w:hAnsi="Times New Roman" w:cs="Times New Roman"/>
+                <w:color w:val="000000"/>
+                <w:sz w:val="32"/>
+                <w:szCs w:val="32"/>
+                <w:shd w:val="clear" w:color="auto" w:fill="FFFFFF"/>
+              </w:rPr>
+              <w:t>Click vào bình luận</w:t>
+            </w:r>
+          </w:p>
+          <w:p>
+            <w:pPr>
+              <w:jc w:val="both"/>
+              <w:rPr>
+                <w:rFonts w:ascii="Times New Roman" w:hAnsi="Times New Roman" w:cs="Times New Roman"/>
+                <w:color w:val="000000"/>
+                <w:sz w:val="32"/>
+                <w:szCs w:val="32"/>
+                <w:shd w:val="clear" w:color="auto" w:fill="FFFFFF"/>
+              </w:rPr>
+            </w:pPr>
+            <w:r>
+              <w:rPr>
+                <w:rFonts w:ascii="Times New Roman" w:hAnsi="Times New Roman" w:cs="Times New Roman"/>
+                <w:color w:val="000000"/>
+                <w:sz w:val="32"/>
+                <w:szCs w:val="32"/>
+                <w:shd w:val="clear" w:color="auto" w:fill="FFFFFF"/>
+              </w:rPr>
+              <w:t xml:space="preserve">- </w:t>
+            </w:r>
+            <w:r>
+              <w:rPr>
+                <w:rFonts w:ascii="Times New Roman" w:hAnsi="Times New Roman" w:cs="Times New Roman"/>
+                <w:color w:val="000000"/>
+                <w:sz w:val="32"/>
+                <w:szCs w:val="32"/>
+                <w:shd w:val="clear" w:color="auto" w:fill="FFFFFF"/>
+              </w:rPr>
+              <w:t>Bấm đăng khi đã soạn xong bình luận</w:t>
+            </w:r>
+            <w:r>
+              <w:rPr>
+                <w:rFonts w:ascii="Times New Roman" w:hAnsi="Times New Roman" w:cs="Times New Roman"/>
+                <w:color w:val="000000"/>
+                <w:sz w:val="32"/>
+                <w:szCs w:val="32"/>
+                <w:shd w:val="clear" w:color="auto" w:fill="FFFFFF"/>
+              </w:rPr>
+              <w:t xml:space="preserve"> </w:t>
+            </w:r>
+          </w:p>
+          <w:p>
+            <w:pPr>
+              <w:jc w:val="both"/>
+              <w:rPr>
+                <w:rFonts w:ascii="Times New Roman" w:hAnsi="Times New Roman" w:cs="Times New Roman"/>
+                <w:sz w:val="32"/>
+                <w:szCs w:val="32"/>
+              </w:rPr>
+            </w:pPr>
+            <w:r>
+              <w:rPr>
+                <w:rFonts w:ascii="Times New Roman" w:hAnsi="Times New Roman" w:cs="Times New Roman"/>
+                <w:color w:val="000000"/>
+                <w:sz w:val="32"/>
+                <w:szCs w:val="32"/>
+                <w:shd w:val="clear" w:color="auto" w:fill="FFFFFF"/>
+              </w:rPr>
+              <w:t>- Xem thông tin mới</w:t>
+            </w:r>
+          </w:p>
+        </w:tc>
+      </w:tr>
+      <w:tr>
+        <w:tc>
+          <w:tcPr>
+            <w:tcW w:w="3240" w:type="dxa"/>
+          </w:tcPr>
+          <w:p>
+            <w:pPr>
+              <w:jc w:val="both"/>
+              <w:rPr>
+                <w:rFonts w:ascii="Times New Roman" w:hAnsi="Times New Roman" w:cs="Times New Roman"/>
+                <w:sz w:val="32"/>
+                <w:szCs w:val="32"/>
+              </w:rPr>
+            </w:pPr>
+            <w:r>
+              <w:rPr>
+                <w:rFonts w:ascii="Times New Roman" w:hAnsi="Times New Roman" w:cs="Times New Roman"/>
+                <w:sz w:val="32"/>
+                <w:szCs w:val="32"/>
+              </w:rPr>
+              <w:t>Người dùng</w:t>
+            </w:r>
+          </w:p>
+        </w:tc>
+        <w:tc>
+          <w:tcPr>
+            <w:tcW w:w="4675" w:type="dxa"/>
+          </w:tcPr>
+          <w:p>
+            <w:pPr>
+              <w:jc w:val="both"/>
+              <w:rPr>
+                <w:rFonts w:ascii="Times New Roman" w:hAnsi="Times New Roman" w:cs="Times New Roman"/>
+                <w:color w:val="000000"/>
+                <w:sz w:val="32"/>
+                <w:szCs w:val="32"/>
+              </w:rPr>
+            </w:pPr>
+            <w:r>
+              <w:rPr>
+                <w:rFonts w:ascii="Times New Roman" w:hAnsi="Times New Roman" w:cs="Times New Roman"/>
+                <w:color w:val="000000"/>
+                <w:sz w:val="32"/>
+                <w:szCs w:val="32"/>
+              </w:rPr>
+              <w:t xml:space="preserve">- Ban giám đốc </w:t>
+            </w:r>
+          </w:p>
+          <w:p>
+            <w:pPr>
+              <w:jc w:val="both"/>
+              <w:rPr>
+                <w:rFonts w:ascii="Times New Roman" w:hAnsi="Times New Roman" w:cs="Times New Roman"/>
+                <w:color w:val="000000"/>
+                <w:sz w:val="32"/>
+                <w:szCs w:val="32"/>
+              </w:rPr>
+            </w:pPr>
+            <w:r>
+              <w:rPr>
+                <w:rFonts w:ascii="Times New Roman" w:hAnsi="Times New Roman" w:cs="Times New Roman"/>
+                <w:color w:val="000000"/>
+                <w:sz w:val="32"/>
+                <w:szCs w:val="32"/>
+              </w:rPr>
+              <w:t xml:space="preserve">- Trưởng phòng quan hệ khách hàng </w:t>
+            </w:r>
+          </w:p>
+          <w:p>
+            <w:pPr>
+              <w:jc w:val="both"/>
+              <w:rPr>
+                <w:rFonts w:ascii="Times New Roman" w:hAnsi="Times New Roman" w:cs="Times New Roman"/>
+                <w:color w:val="000000"/>
+                <w:sz w:val="32"/>
+                <w:szCs w:val="32"/>
+              </w:rPr>
+            </w:pPr>
+            <w:r>
+              <w:rPr>
+                <w:rFonts w:ascii="Times New Roman" w:hAnsi="Times New Roman" w:cs="Times New Roman"/>
+                <w:color w:val="000000"/>
+                <w:sz w:val="32"/>
+                <w:szCs w:val="32"/>
+              </w:rPr>
+              <w:t xml:space="preserve">- Trưởng phòng IT </w:t>
+            </w:r>
+          </w:p>
+          <w:p>
+            <w:pPr>
+              <w:jc w:val="both"/>
+              <w:rPr>
+                <w:rFonts w:ascii="Times New Roman" w:hAnsi="Times New Roman" w:cs="Times New Roman"/>
+                <w:color w:val="000000"/>
+                <w:sz w:val="32"/>
+                <w:szCs w:val="32"/>
+              </w:rPr>
+            </w:pPr>
+            <w:r>
+              <w:rPr>
+                <w:rFonts w:ascii="Times New Roman" w:hAnsi="Times New Roman" w:cs="Times New Roman"/>
+                <w:color w:val="000000"/>
+                <w:sz w:val="32"/>
+                <w:szCs w:val="32"/>
+              </w:rPr>
+              <w:t xml:space="preserve">- Trưởng phòng sale </w:t>
+            </w:r>
+          </w:p>
+          <w:p>
+            <w:pPr>
+              <w:jc w:val="both"/>
+              <w:rPr>
+                <w:rFonts w:ascii="Times New Roman" w:hAnsi="Times New Roman" w:cs="Times New Roman"/>
+                <w:color w:val="000000"/>
+                <w:sz w:val="32"/>
+                <w:szCs w:val="32"/>
+              </w:rPr>
+            </w:pPr>
+            <w:r>
+              <w:rPr>
+                <w:rFonts w:ascii="Times New Roman" w:hAnsi="Times New Roman" w:cs="Times New Roman"/>
+                <w:color w:val="000000"/>
+                <w:sz w:val="32"/>
+                <w:szCs w:val="32"/>
+              </w:rPr>
+              <w:t xml:space="preserve">- Nhân viên IT </w:t>
+            </w:r>
+          </w:p>
+          <w:p>
+            <w:pPr>
+              <w:jc w:val="both"/>
+              <w:rPr>
+                <w:rFonts w:ascii="Times New Roman" w:hAnsi="Times New Roman" w:cs="Times New Roman"/>
+                <w:sz w:val="32"/>
+                <w:szCs w:val="32"/>
+              </w:rPr>
+            </w:pPr>
+            <w:r>
+              <w:rPr>
+                <w:rFonts w:ascii="Times New Roman" w:hAnsi="Times New Roman" w:cs="Times New Roman"/>
+                <w:color w:val="000000"/>
+                <w:sz w:val="32"/>
+                <w:szCs w:val="32"/>
+              </w:rPr>
+              <w:t>- Nhân viên marketing</w:t>
+            </w:r>
+          </w:p>
+        </w:tc>
+      </w:tr>
+    </w:tbl>
     <w:p>
       <w:pPr>
         <w:jc w:val="both"/>
@@ -11775,6 +13995,439 @@
         </w:rPr>
       </w:pPr>
     </w:p>
+    <w:tbl>
+      <w:tblPr>
+        <w:tblStyle w:val="TableGrid"/>
+        <w:tblW w:w="0" w:type="auto"/>
+        <w:tblInd w:w="1435" w:type="dxa"/>
+        <w:tblLook w:val="04A0" w:firstRow="1" w:lastRow="0" w:firstColumn="1" w:lastColumn="0" w:noHBand="0" w:noVBand="1"/>
+      </w:tblPr>
+      <w:tblGrid>
+        <w:gridCol w:w="3240"/>
+        <w:gridCol w:w="4675"/>
+      </w:tblGrid>
+      <w:tr>
+        <w:tc>
+          <w:tcPr>
+            <w:tcW w:w="3240" w:type="dxa"/>
+          </w:tcPr>
+          <w:p>
+            <w:pPr>
+              <w:jc w:val="both"/>
+              <w:rPr>
+                <w:rFonts w:ascii="Times New Roman" w:hAnsi="Times New Roman" w:cs="Times New Roman"/>
+                <w:b/>
+                <w:sz w:val="32"/>
+                <w:szCs w:val="32"/>
+              </w:rPr>
+            </w:pPr>
+            <w:r>
+              <w:rPr>
+                <w:rFonts w:ascii="Times New Roman" w:hAnsi="Times New Roman" w:cs="Times New Roman"/>
+                <w:b/>
+                <w:sz w:val="32"/>
+                <w:szCs w:val="32"/>
+              </w:rPr>
+              <w:t>Hoạt động</w:t>
+            </w:r>
+          </w:p>
+        </w:tc>
+        <w:tc>
+          <w:tcPr>
+            <w:tcW w:w="4675" w:type="dxa"/>
+          </w:tcPr>
+          <w:p>
+            <w:pPr>
+              <w:jc w:val="both"/>
+              <w:rPr>
+                <w:rFonts w:ascii="Times New Roman" w:hAnsi="Times New Roman" w:cs="Times New Roman"/>
+                <w:b/>
+                <w:sz w:val="32"/>
+                <w:szCs w:val="32"/>
+              </w:rPr>
+            </w:pPr>
+            <w:r>
+              <w:rPr>
+                <w:rFonts w:ascii="Times New Roman" w:hAnsi="Times New Roman" w:cs="Times New Roman"/>
+                <w:b/>
+                <w:sz w:val="32"/>
+                <w:szCs w:val="32"/>
+              </w:rPr>
+              <w:t xml:space="preserve">Xóa </w:t>
+            </w:r>
+            <w:r>
+              <w:rPr>
+                <w:rFonts w:ascii="Times New Roman" w:hAnsi="Times New Roman" w:cs="Times New Roman"/>
+                <w:b/>
+                <w:sz w:val="32"/>
+                <w:szCs w:val="32"/>
+              </w:rPr>
+              <w:t>Cơ hội</w:t>
+            </w:r>
+          </w:p>
+        </w:tc>
+      </w:tr>
+      <w:tr>
+        <w:tc>
+          <w:tcPr>
+            <w:tcW w:w="3240" w:type="dxa"/>
+          </w:tcPr>
+          <w:p>
+            <w:pPr>
+              <w:jc w:val="both"/>
+              <w:rPr>
+                <w:rFonts w:ascii="Times New Roman" w:hAnsi="Times New Roman" w:cs="Times New Roman"/>
+                <w:sz w:val="32"/>
+                <w:szCs w:val="32"/>
+              </w:rPr>
+            </w:pPr>
+            <w:r>
+              <w:rPr>
+                <w:rFonts w:ascii="Times New Roman" w:hAnsi="Times New Roman" w:cs="Times New Roman"/>
+                <w:sz w:val="32"/>
+                <w:szCs w:val="32"/>
+              </w:rPr>
+              <w:t>Input</w:t>
+            </w:r>
+          </w:p>
+        </w:tc>
+        <w:tc>
+          <w:tcPr>
+            <w:tcW w:w="4675" w:type="dxa"/>
+          </w:tcPr>
+          <w:p>
+            <w:pPr>
+              <w:jc w:val="both"/>
+              <w:rPr>
+                <w:rFonts w:ascii="Times New Roman" w:hAnsi="Times New Roman" w:cs="Times New Roman"/>
+                <w:sz w:val="32"/>
+                <w:szCs w:val="32"/>
+              </w:rPr>
+            </w:pPr>
+            <w:r>
+              <w:rPr>
+                <w:rFonts w:ascii="Times New Roman" w:hAnsi="Times New Roman" w:cs="Times New Roman"/>
+                <w:sz w:val="32"/>
+                <w:szCs w:val="32"/>
+              </w:rPr>
+              <w:t xml:space="preserve">Xóa </w:t>
+            </w:r>
+            <w:r>
+              <w:rPr>
+                <w:rFonts w:ascii="Times New Roman" w:hAnsi="Times New Roman" w:cs="Times New Roman"/>
+                <w:sz w:val="32"/>
+                <w:szCs w:val="32"/>
+              </w:rPr>
+              <w:t>Cơ hội</w:t>
+            </w:r>
+          </w:p>
+        </w:tc>
+      </w:tr>
+      <w:tr>
+        <w:tc>
+          <w:tcPr>
+            <w:tcW w:w="3240" w:type="dxa"/>
+          </w:tcPr>
+          <w:p>
+            <w:pPr>
+              <w:jc w:val="both"/>
+              <w:rPr>
+                <w:rFonts w:ascii="Times New Roman" w:hAnsi="Times New Roman" w:cs="Times New Roman"/>
+                <w:sz w:val="32"/>
+                <w:szCs w:val="32"/>
+              </w:rPr>
+            </w:pPr>
+            <w:r>
+              <w:rPr>
+                <w:rFonts w:ascii="Times New Roman" w:hAnsi="Times New Roman" w:cs="Times New Roman"/>
+                <w:sz w:val="32"/>
+                <w:szCs w:val="32"/>
+              </w:rPr>
+              <w:t>Output</w:t>
+            </w:r>
+          </w:p>
+        </w:tc>
+        <w:tc>
+          <w:tcPr>
+            <w:tcW w:w="4675" w:type="dxa"/>
+          </w:tcPr>
+          <w:p>
+            <w:pPr>
+              <w:jc w:val="both"/>
+              <w:rPr>
+                <w:rFonts w:ascii="Times New Roman" w:hAnsi="Times New Roman" w:cs="Times New Roman"/>
+                <w:sz w:val="32"/>
+                <w:szCs w:val="32"/>
+              </w:rPr>
+            </w:pPr>
+            <w:r>
+              <w:rPr>
+                <w:rFonts w:ascii="Times New Roman" w:hAnsi="Times New Roman" w:cs="Times New Roman"/>
+                <w:sz w:val="32"/>
+                <w:szCs w:val="32"/>
+              </w:rPr>
+              <w:t>Không tìm thấy hoạt động đã xóa</w:t>
+            </w:r>
+            <w:r>
+              <w:rPr>
+                <w:rFonts w:ascii="Times New Roman" w:hAnsi="Times New Roman" w:cs="Times New Roman"/>
+                <w:sz w:val="32"/>
+                <w:szCs w:val="32"/>
+              </w:rPr>
+              <w:t>, trên master</w:t>
+            </w:r>
+          </w:p>
+        </w:tc>
+      </w:tr>
+      <w:tr>
+        <w:tc>
+          <w:tcPr>
+            <w:tcW w:w="3240" w:type="dxa"/>
+          </w:tcPr>
+          <w:p>
+            <w:pPr>
+              <w:jc w:val="both"/>
+              <w:rPr>
+                <w:rFonts w:ascii="Times New Roman" w:hAnsi="Times New Roman" w:cs="Times New Roman"/>
+                <w:sz w:val="32"/>
+                <w:szCs w:val="32"/>
+              </w:rPr>
+            </w:pPr>
+            <w:r>
+              <w:rPr>
+                <w:rFonts w:ascii="Times New Roman" w:hAnsi="Times New Roman" w:cs="Times New Roman"/>
+                <w:sz w:val="32"/>
+                <w:szCs w:val="32"/>
+              </w:rPr>
+              <w:t>Cách dùng</w:t>
+            </w:r>
+          </w:p>
+        </w:tc>
+        <w:tc>
+          <w:tcPr>
+            <w:tcW w:w="4675" w:type="dxa"/>
+          </w:tcPr>
+          <w:p>
+            <w:pPr>
+              <w:jc w:val="both"/>
+              <w:rPr>
+                <w:rFonts w:ascii="Times New Roman" w:hAnsi="Times New Roman" w:cs="Times New Roman"/>
+                <w:color w:val="000000"/>
+                <w:sz w:val="32"/>
+                <w:szCs w:val="32"/>
+                <w:shd w:val="clear" w:color="auto" w:fill="FFFFFF"/>
+              </w:rPr>
+            </w:pPr>
+            <w:r>
+              <w:rPr>
+                <w:rFonts w:ascii="Times New Roman" w:hAnsi="Times New Roman" w:cs="Times New Roman"/>
+                <w:color w:val="000000"/>
+                <w:sz w:val="32"/>
+                <w:szCs w:val="32"/>
+                <w:shd w:val="clear" w:color="auto" w:fill="FFFFFF"/>
+              </w:rPr>
+              <w:t xml:space="preserve">- Chọn </w:t>
+            </w:r>
+            <w:r>
+              <w:rPr>
+                <w:rFonts w:ascii="Times New Roman" w:hAnsi="Times New Roman" w:cs="Times New Roman"/>
+                <w:sz w:val="32"/>
+                <w:szCs w:val="32"/>
+              </w:rPr>
+              <w:t>Cơ hội</w:t>
+            </w:r>
+            <w:r>
+              <w:rPr>
+                <w:rFonts w:ascii="Times New Roman" w:hAnsi="Times New Roman" w:cs="Times New Roman"/>
+                <w:color w:val="000000"/>
+                <w:sz w:val="32"/>
+                <w:szCs w:val="32"/>
+                <w:shd w:val="clear" w:color="auto" w:fill="FFFFFF"/>
+              </w:rPr>
+              <w:t xml:space="preserve"> </w:t>
+            </w:r>
+            <w:r>
+              <w:rPr>
+                <w:rFonts w:ascii="Times New Roman" w:hAnsi="Times New Roman" w:cs="Times New Roman"/>
+                <w:color w:val="000000"/>
+                <w:sz w:val="32"/>
+                <w:szCs w:val="32"/>
+                <w:shd w:val="clear" w:color="auto" w:fill="FFFFFF"/>
+              </w:rPr>
+              <w:t xml:space="preserve">muốn xóa </w:t>
+            </w:r>
+          </w:p>
+          <w:p>
+            <w:pPr>
+              <w:jc w:val="both"/>
+              <w:rPr>
+                <w:rFonts w:ascii="Times New Roman" w:hAnsi="Times New Roman" w:cs="Times New Roman"/>
+                <w:color w:val="000000"/>
+                <w:sz w:val="32"/>
+                <w:szCs w:val="32"/>
+                <w:shd w:val="clear" w:color="auto" w:fill="FFFFFF"/>
+              </w:rPr>
+            </w:pPr>
+            <w:r>
+              <w:rPr>
+                <w:rFonts w:ascii="Times New Roman" w:hAnsi="Times New Roman" w:cs="Times New Roman"/>
+                <w:color w:val="000000"/>
+                <w:sz w:val="32"/>
+                <w:szCs w:val="32"/>
+                <w:shd w:val="clear" w:color="auto" w:fill="FFFFFF"/>
+              </w:rPr>
+              <w:t xml:space="preserve">- Xóa </w:t>
+            </w:r>
+            <w:r>
+              <w:rPr>
+                <w:rFonts w:ascii="Times New Roman" w:hAnsi="Times New Roman" w:cs="Times New Roman"/>
+                <w:sz w:val="32"/>
+                <w:szCs w:val="32"/>
+              </w:rPr>
+              <w:t>Cơ hội</w:t>
+            </w:r>
+          </w:p>
+          <w:p>
+            <w:pPr>
+              <w:jc w:val="both"/>
+              <w:rPr>
+                <w:rFonts w:ascii="Times New Roman" w:hAnsi="Times New Roman" w:cs="Times New Roman"/>
+                <w:sz w:val="32"/>
+                <w:szCs w:val="32"/>
+              </w:rPr>
+            </w:pPr>
+            <w:r>
+              <w:rPr>
+                <w:rFonts w:ascii="Times New Roman" w:hAnsi="Times New Roman" w:cs="Times New Roman"/>
+                <w:color w:val="000000"/>
+                <w:sz w:val="32"/>
+                <w:szCs w:val="32"/>
+                <w:shd w:val="clear" w:color="auto" w:fill="FFFFFF"/>
+              </w:rPr>
+              <w:t>- Chọn hoàn tất để xóa</w:t>
+            </w:r>
+          </w:p>
+        </w:tc>
+      </w:tr>
+      <w:tr>
+        <w:tc>
+          <w:tcPr>
+            <w:tcW w:w="3240" w:type="dxa"/>
+          </w:tcPr>
+          <w:p>
+            <w:pPr>
+              <w:jc w:val="both"/>
+              <w:rPr>
+                <w:rFonts w:ascii="Times New Roman" w:hAnsi="Times New Roman" w:cs="Times New Roman"/>
+                <w:sz w:val="32"/>
+                <w:szCs w:val="32"/>
+              </w:rPr>
+            </w:pPr>
+            <w:r>
+              <w:rPr>
+                <w:rFonts w:ascii="Times New Roman" w:hAnsi="Times New Roman" w:cs="Times New Roman"/>
+                <w:sz w:val="32"/>
+                <w:szCs w:val="32"/>
+              </w:rPr>
+              <w:t>Người dùng</w:t>
+            </w:r>
+          </w:p>
+        </w:tc>
+        <w:tc>
+          <w:tcPr>
+            <w:tcW w:w="4675" w:type="dxa"/>
+          </w:tcPr>
+          <w:p>
+            <w:pPr>
+              <w:jc w:val="both"/>
+              <w:rPr>
+                <w:rFonts w:ascii="Times New Roman" w:hAnsi="Times New Roman" w:cs="Times New Roman"/>
+                <w:color w:val="000000"/>
+                <w:sz w:val="32"/>
+                <w:szCs w:val="32"/>
+                <w:shd w:val="clear" w:color="auto" w:fill="FFFFFF"/>
+              </w:rPr>
+            </w:pPr>
+            <w:r>
+              <w:rPr>
+                <w:rFonts w:ascii="Times New Roman" w:hAnsi="Times New Roman" w:cs="Times New Roman"/>
+                <w:color w:val="000000"/>
+                <w:sz w:val="32"/>
+                <w:szCs w:val="32"/>
+                <w:shd w:val="clear" w:color="auto" w:fill="FFFFFF"/>
+              </w:rPr>
+              <w:t xml:space="preserve">- Ban giám đốc </w:t>
+            </w:r>
+          </w:p>
+          <w:p>
+            <w:pPr>
+              <w:jc w:val="both"/>
+              <w:rPr>
+                <w:rFonts w:ascii="Times New Roman" w:hAnsi="Times New Roman" w:cs="Times New Roman"/>
+                <w:color w:val="000000"/>
+                <w:sz w:val="32"/>
+                <w:szCs w:val="32"/>
+                <w:shd w:val="clear" w:color="auto" w:fill="FFFFFF"/>
+              </w:rPr>
+            </w:pPr>
+            <w:r>
+              <w:rPr>
+                <w:rFonts w:ascii="Times New Roman" w:hAnsi="Times New Roman" w:cs="Times New Roman"/>
+                <w:color w:val="000000"/>
+                <w:sz w:val="32"/>
+                <w:szCs w:val="32"/>
+                <w:shd w:val="clear" w:color="auto" w:fill="FFFFFF"/>
+              </w:rPr>
+              <w:t xml:space="preserve">- Trưởng phòng quan hệ khách hàng </w:t>
+            </w:r>
+          </w:p>
+          <w:p>
+            <w:pPr>
+              <w:jc w:val="both"/>
+              <w:rPr>
+                <w:rFonts w:ascii="Times New Roman" w:hAnsi="Times New Roman" w:cs="Times New Roman"/>
+                <w:color w:val="000000"/>
+                <w:sz w:val="32"/>
+                <w:szCs w:val="32"/>
+                <w:shd w:val="clear" w:color="auto" w:fill="FFFFFF"/>
+              </w:rPr>
+            </w:pPr>
+            <w:r>
+              <w:rPr>
+                <w:rFonts w:ascii="Times New Roman" w:hAnsi="Times New Roman" w:cs="Times New Roman"/>
+                <w:color w:val="000000"/>
+                <w:sz w:val="32"/>
+                <w:szCs w:val="32"/>
+                <w:shd w:val="clear" w:color="auto" w:fill="FFFFFF"/>
+              </w:rPr>
+              <w:t xml:space="preserve">- Trưởng phòng IT </w:t>
+            </w:r>
+          </w:p>
+          <w:p>
+            <w:pPr>
+              <w:jc w:val="both"/>
+              <w:rPr>
+                <w:rFonts w:ascii="Times New Roman" w:hAnsi="Times New Roman" w:cs="Times New Roman"/>
+                <w:color w:val="000000"/>
+                <w:sz w:val="32"/>
+                <w:szCs w:val="32"/>
+                <w:shd w:val="clear" w:color="auto" w:fill="FFFFFF"/>
+              </w:rPr>
+            </w:pPr>
+            <w:r>
+              <w:rPr>
+                <w:rFonts w:ascii="Times New Roman" w:hAnsi="Times New Roman" w:cs="Times New Roman"/>
+                <w:color w:val="000000"/>
+                <w:sz w:val="32"/>
+                <w:szCs w:val="32"/>
+                <w:shd w:val="clear" w:color="auto" w:fill="FFFFFF"/>
+              </w:rPr>
+              <w:t xml:space="preserve">- Trưởng phòng sale </w:t>
+            </w:r>
+          </w:p>
+        </w:tc>
+      </w:tr>
+    </w:tbl>
     <w:p>
       <w:pPr>
         <w:jc w:val="both"/>
@@ -11795,6 +14448,411 @@
         </w:rPr>
       </w:pPr>
     </w:p>
+    <w:tbl>
+      <w:tblPr>
+        <w:tblStyle w:val="TableGrid"/>
+        <w:tblW w:w="0" w:type="auto"/>
+        <w:tblInd w:w="1435" w:type="dxa"/>
+        <w:tblLook w:val="04A0" w:firstRow="1" w:lastRow="0" w:firstColumn="1" w:lastColumn="0" w:noHBand="0" w:noVBand="1"/>
+      </w:tblPr>
+      <w:tblGrid>
+        <w:gridCol w:w="3240"/>
+        <w:gridCol w:w="4675"/>
+      </w:tblGrid>
+      <w:tr>
+        <w:tc>
+          <w:tcPr>
+            <w:tcW w:w="3240" w:type="dxa"/>
+          </w:tcPr>
+          <w:p>
+            <w:pPr>
+              <w:jc w:val="both"/>
+              <w:rPr>
+                <w:rFonts w:ascii="Times New Roman" w:hAnsi="Times New Roman" w:cs="Times New Roman"/>
+                <w:b/>
+                <w:sz w:val="32"/>
+                <w:szCs w:val="32"/>
+              </w:rPr>
+            </w:pPr>
+            <w:r>
+              <w:rPr>
+                <w:rFonts w:ascii="Times New Roman" w:hAnsi="Times New Roman" w:cs="Times New Roman"/>
+                <w:b/>
+                <w:sz w:val="32"/>
+                <w:szCs w:val="32"/>
+              </w:rPr>
+              <w:t>Hoạt động</w:t>
+            </w:r>
+          </w:p>
+        </w:tc>
+        <w:tc>
+          <w:tcPr>
+            <w:tcW w:w="4675" w:type="dxa"/>
+          </w:tcPr>
+          <w:p>
+            <w:pPr>
+              <w:jc w:val="both"/>
+              <w:rPr>
+                <w:rFonts w:ascii="Times New Roman" w:hAnsi="Times New Roman" w:cs="Times New Roman"/>
+                <w:b/>
+                <w:sz w:val="32"/>
+                <w:szCs w:val="32"/>
+              </w:rPr>
+            </w:pPr>
+            <w:r>
+              <w:rPr>
+                <w:rFonts w:ascii="Times New Roman" w:hAnsi="Times New Roman" w:cs="Times New Roman"/>
+                <w:b/>
+                <w:sz w:val="32"/>
+                <w:szCs w:val="32"/>
+              </w:rPr>
+              <w:t xml:space="preserve">Lọc </w:t>
+            </w:r>
+            <w:r>
+              <w:rPr>
+                <w:rFonts w:ascii="Times New Roman" w:hAnsi="Times New Roman" w:cs="Times New Roman"/>
+                <w:b/>
+                <w:sz w:val="32"/>
+                <w:szCs w:val="32"/>
+              </w:rPr>
+              <w:t>Cơ hội</w:t>
+            </w:r>
+          </w:p>
+        </w:tc>
+      </w:tr>
+      <w:tr>
+        <w:tc>
+          <w:tcPr>
+            <w:tcW w:w="3240" w:type="dxa"/>
+          </w:tcPr>
+          <w:p>
+            <w:pPr>
+              <w:jc w:val="both"/>
+              <w:rPr>
+                <w:rFonts w:ascii="Times New Roman" w:hAnsi="Times New Roman" w:cs="Times New Roman"/>
+                <w:sz w:val="32"/>
+                <w:szCs w:val="32"/>
+              </w:rPr>
+            </w:pPr>
+            <w:r>
+              <w:rPr>
+                <w:rFonts w:ascii="Times New Roman" w:hAnsi="Times New Roman" w:cs="Times New Roman"/>
+                <w:sz w:val="32"/>
+                <w:szCs w:val="32"/>
+              </w:rPr>
+              <w:t>Input</w:t>
+            </w:r>
+          </w:p>
+        </w:tc>
+        <w:tc>
+          <w:tcPr>
+            <w:tcW w:w="4675" w:type="dxa"/>
+          </w:tcPr>
+          <w:p>
+            <w:pPr>
+              <w:jc w:val="both"/>
+              <w:rPr>
+                <w:rFonts w:ascii="Times New Roman" w:hAnsi="Times New Roman" w:cs="Times New Roman"/>
+                <w:sz w:val="32"/>
+                <w:szCs w:val="32"/>
+              </w:rPr>
+            </w:pPr>
+            <w:r>
+              <w:rPr>
+                <w:rFonts w:ascii="Times New Roman" w:hAnsi="Times New Roman" w:cs="Times New Roman"/>
+                <w:sz w:val="32"/>
+                <w:szCs w:val="32"/>
+              </w:rPr>
+              <w:t>Lọc ra các cơ</w:t>
+            </w:r>
+            <w:r>
+              <w:rPr>
+                <w:rFonts w:ascii="Times New Roman" w:hAnsi="Times New Roman" w:cs="Times New Roman"/>
+                <w:sz w:val="32"/>
+                <w:szCs w:val="32"/>
+              </w:rPr>
+              <w:t xml:space="preserve"> Cơ hội</w:t>
+            </w:r>
+            <w:r>
+              <w:rPr>
+                <w:rFonts w:ascii="Times New Roman" w:hAnsi="Times New Roman" w:cs="Times New Roman"/>
+                <w:sz w:val="32"/>
+                <w:szCs w:val="32"/>
+              </w:rPr>
+              <w:t xml:space="preserve"> theo tiêu chí mong muốn</w:t>
+            </w:r>
+          </w:p>
+        </w:tc>
+      </w:tr>
+      <w:tr>
+        <w:tc>
+          <w:tcPr>
+            <w:tcW w:w="3240" w:type="dxa"/>
+          </w:tcPr>
+          <w:p>
+            <w:pPr>
+              <w:jc w:val="both"/>
+              <w:rPr>
+                <w:rFonts w:ascii="Times New Roman" w:hAnsi="Times New Roman" w:cs="Times New Roman"/>
+                <w:sz w:val="32"/>
+                <w:szCs w:val="32"/>
+              </w:rPr>
+            </w:pPr>
+            <w:r>
+              <w:rPr>
+                <w:rFonts w:ascii="Times New Roman" w:hAnsi="Times New Roman" w:cs="Times New Roman"/>
+                <w:sz w:val="32"/>
+                <w:szCs w:val="32"/>
+              </w:rPr>
+              <w:t>Output</w:t>
+            </w:r>
+          </w:p>
+        </w:tc>
+        <w:tc>
+          <w:tcPr>
+            <w:tcW w:w="4675" w:type="dxa"/>
+          </w:tcPr>
+          <w:p>
+            <w:pPr>
+              <w:jc w:val="both"/>
+              <w:rPr>
+                <w:rFonts w:ascii="Times New Roman" w:hAnsi="Times New Roman" w:cs="Times New Roman"/>
+                <w:sz w:val="32"/>
+                <w:szCs w:val="32"/>
+              </w:rPr>
+            </w:pPr>
+            <w:r>
+              <w:rPr>
+                <w:rFonts w:ascii="Times New Roman" w:hAnsi="Times New Roman" w:cs="Times New Roman"/>
+                <w:sz w:val="32"/>
+                <w:szCs w:val="32"/>
+              </w:rPr>
+              <w:t>Chỉ hiển thị các Cơ hội có các tiêu chí đã đã lọc</w:t>
+            </w:r>
+          </w:p>
+        </w:tc>
+      </w:tr>
+      <w:tr>
+        <w:tc>
+          <w:tcPr>
+            <w:tcW w:w="3240" w:type="dxa"/>
+          </w:tcPr>
+          <w:p>
+            <w:pPr>
+              <w:jc w:val="both"/>
+              <w:rPr>
+                <w:rFonts w:ascii="Times New Roman" w:hAnsi="Times New Roman" w:cs="Times New Roman"/>
+                <w:sz w:val="32"/>
+                <w:szCs w:val="32"/>
+              </w:rPr>
+            </w:pPr>
+            <w:r>
+              <w:rPr>
+                <w:rFonts w:ascii="Times New Roman" w:hAnsi="Times New Roman" w:cs="Times New Roman"/>
+                <w:sz w:val="32"/>
+                <w:szCs w:val="32"/>
+              </w:rPr>
+              <w:t>Cách dùng</w:t>
+            </w:r>
+          </w:p>
+        </w:tc>
+        <w:tc>
+          <w:tcPr>
+            <w:tcW w:w="4675" w:type="dxa"/>
+          </w:tcPr>
+          <w:p>
+            <w:pPr>
+              <w:jc w:val="both"/>
+              <w:rPr>
+                <w:rFonts w:ascii="Times New Roman" w:hAnsi="Times New Roman" w:cs="Times New Roman"/>
+                <w:color w:val="000000"/>
+                <w:sz w:val="32"/>
+                <w:szCs w:val="32"/>
+                <w:shd w:val="clear" w:color="auto" w:fill="FFFFFF"/>
+              </w:rPr>
+            </w:pPr>
+            <w:r>
+              <w:rPr>
+                <w:rFonts w:ascii="Times New Roman" w:hAnsi="Times New Roman" w:cs="Times New Roman"/>
+                <w:color w:val="000000"/>
+                <w:sz w:val="32"/>
+                <w:szCs w:val="32"/>
+                <w:shd w:val="clear" w:color="auto" w:fill="FFFFFF"/>
+              </w:rPr>
+              <w:t xml:space="preserve">- Chọn </w:t>
+            </w:r>
+            <w:r>
+              <w:rPr>
+                <w:rFonts w:ascii="Times New Roman" w:hAnsi="Times New Roman" w:cs="Times New Roman"/>
+                <w:sz w:val="32"/>
+                <w:szCs w:val="32"/>
+              </w:rPr>
+              <w:t>các thông tin cần lọc trên các trường muốn lọc (Phân loại, Giai đoạn,Chủ trì)</w:t>
+            </w:r>
+            <w:r>
+              <w:rPr>
+                <w:rFonts w:ascii="Times New Roman" w:hAnsi="Times New Roman" w:cs="Times New Roman"/>
+                <w:color w:val="000000"/>
+                <w:sz w:val="32"/>
+                <w:szCs w:val="32"/>
+                <w:shd w:val="clear" w:color="auto" w:fill="FFFFFF"/>
+              </w:rPr>
+              <w:t xml:space="preserve"> </w:t>
+            </w:r>
+            <w:bookmarkStart w:id="0" w:name="_GoBack"/>
+            <w:bookmarkEnd w:id="0"/>
+          </w:p>
+          <w:p>
+            <w:pPr>
+              <w:jc w:val="both"/>
+              <w:rPr>
+                <w:rFonts w:ascii="Times New Roman" w:hAnsi="Times New Roman" w:cs="Times New Roman"/>
+                <w:sz w:val="32"/>
+                <w:szCs w:val="32"/>
+              </w:rPr>
+            </w:pPr>
+            <w:r>
+              <w:rPr>
+                <w:rFonts w:ascii="Times New Roman" w:hAnsi="Times New Roman" w:cs="Times New Roman"/>
+                <w:color w:val="000000"/>
+                <w:sz w:val="32"/>
+                <w:szCs w:val="32"/>
+                <w:shd w:val="clear" w:color="auto" w:fill="FFFFFF"/>
+              </w:rPr>
+              <w:t xml:space="preserve">- </w:t>
+            </w:r>
+            <w:r>
+              <w:rPr>
+                <w:rFonts w:ascii="Times New Roman" w:hAnsi="Times New Roman" w:cs="Times New Roman"/>
+                <w:color w:val="000000"/>
+                <w:sz w:val="32"/>
+                <w:szCs w:val="32"/>
+                <w:shd w:val="clear" w:color="auto" w:fill="FFFFFF"/>
+              </w:rPr>
+              <w:t>Chọn lọc để lọc</w:t>
+            </w:r>
+          </w:p>
+        </w:tc>
+      </w:tr>
+      <w:tr>
+        <w:tc>
+          <w:tcPr>
+            <w:tcW w:w="3240" w:type="dxa"/>
+          </w:tcPr>
+          <w:p>
+            <w:pPr>
+              <w:jc w:val="both"/>
+              <w:rPr>
+                <w:rFonts w:ascii="Times New Roman" w:hAnsi="Times New Roman" w:cs="Times New Roman"/>
+                <w:sz w:val="32"/>
+                <w:szCs w:val="32"/>
+              </w:rPr>
+            </w:pPr>
+            <w:r>
+              <w:rPr>
+                <w:rFonts w:ascii="Times New Roman" w:hAnsi="Times New Roman" w:cs="Times New Roman"/>
+                <w:sz w:val="32"/>
+                <w:szCs w:val="32"/>
+              </w:rPr>
+              <w:t>Người dùng</w:t>
+            </w:r>
+          </w:p>
+        </w:tc>
+        <w:tc>
+          <w:tcPr>
+            <w:tcW w:w="4675" w:type="dxa"/>
+          </w:tcPr>
+          <w:p>
+            <w:pPr>
+              <w:jc w:val="both"/>
+              <w:rPr>
+                <w:rFonts w:ascii="Times New Roman" w:hAnsi="Times New Roman" w:cs="Times New Roman"/>
+                <w:color w:val="000000"/>
+                <w:sz w:val="32"/>
+                <w:szCs w:val="32"/>
+                <w:shd w:val="clear" w:color="auto" w:fill="FFFFFF"/>
+              </w:rPr>
+            </w:pPr>
+            <w:r>
+              <w:rPr>
+                <w:rFonts w:ascii="Times New Roman" w:hAnsi="Times New Roman" w:cs="Times New Roman"/>
+                <w:color w:val="000000"/>
+                <w:sz w:val="32"/>
+                <w:szCs w:val="32"/>
+                <w:shd w:val="clear" w:color="auto" w:fill="FFFFFF"/>
+              </w:rPr>
+              <w:t xml:space="preserve">- Ban giám đốc </w:t>
+            </w:r>
+          </w:p>
+          <w:p>
+            <w:pPr>
+              <w:jc w:val="both"/>
+              <w:rPr>
+                <w:rFonts w:ascii="Times New Roman" w:hAnsi="Times New Roman" w:cs="Times New Roman"/>
+                <w:color w:val="000000"/>
+                <w:sz w:val="32"/>
+                <w:szCs w:val="32"/>
+                <w:shd w:val="clear" w:color="auto" w:fill="FFFFFF"/>
+              </w:rPr>
+            </w:pPr>
+            <w:r>
+              <w:rPr>
+                <w:rFonts w:ascii="Times New Roman" w:hAnsi="Times New Roman" w:cs="Times New Roman"/>
+                <w:color w:val="000000"/>
+                <w:sz w:val="32"/>
+                <w:szCs w:val="32"/>
+                <w:shd w:val="clear" w:color="auto" w:fill="FFFFFF"/>
+              </w:rPr>
+              <w:t xml:space="preserve">- Trưởng phòng quan hệ khách hàng </w:t>
+            </w:r>
+          </w:p>
+          <w:p>
+            <w:pPr>
+              <w:jc w:val="both"/>
+              <w:rPr>
+                <w:rFonts w:ascii="Times New Roman" w:hAnsi="Times New Roman" w:cs="Times New Roman"/>
+                <w:color w:val="000000"/>
+                <w:sz w:val="32"/>
+                <w:szCs w:val="32"/>
+                <w:shd w:val="clear" w:color="auto" w:fill="FFFFFF"/>
+              </w:rPr>
+            </w:pPr>
+            <w:r>
+              <w:rPr>
+                <w:rFonts w:ascii="Times New Roman" w:hAnsi="Times New Roman" w:cs="Times New Roman"/>
+                <w:color w:val="000000"/>
+                <w:sz w:val="32"/>
+                <w:szCs w:val="32"/>
+                <w:shd w:val="clear" w:color="auto" w:fill="FFFFFF"/>
+              </w:rPr>
+              <w:t xml:space="preserve">- Trưởng phòng IT </w:t>
+            </w:r>
+          </w:p>
+          <w:p>
+            <w:pPr>
+              <w:jc w:val="both"/>
+              <w:rPr>
+                <w:rFonts w:ascii="Times New Roman" w:hAnsi="Times New Roman" w:cs="Times New Roman"/>
+                <w:color w:val="000000"/>
+                <w:sz w:val="32"/>
+                <w:szCs w:val="32"/>
+                <w:shd w:val="clear" w:color="auto" w:fill="FFFFFF"/>
+              </w:rPr>
+            </w:pPr>
+            <w:r>
+              <w:rPr>
+                <w:rFonts w:ascii="Times New Roman" w:hAnsi="Times New Roman" w:cs="Times New Roman"/>
+                <w:color w:val="000000"/>
+                <w:sz w:val="32"/>
+                <w:szCs w:val="32"/>
+                <w:shd w:val="clear" w:color="auto" w:fill="FFFFFF"/>
+              </w:rPr>
+              <w:t xml:space="preserve">- Trưởng phòng sale </w:t>
+            </w:r>
+          </w:p>
+        </w:tc>
+      </w:tr>
+    </w:tbl>
     <w:p>
       <w:pPr>
         <w:jc w:val="both"/>
@@ -11851,7 +14909,7 @@
 </file>
 
 <file path=word/endnotes.xml><?xml version="1.0" encoding="utf-8"?>
-<w:endnotes xmlns:wpc="http://schemas.microsoft.com/office/word/2010/wordprocessingCanvas" xmlns:mc="http://schemas.openxmlformats.org/markup-compatibility/2006" xmlns:o="urn:schemas-microsoft-com:office:office" xmlns:r="http://schemas.openxmlformats.org/officeDocument/2006/relationships" xmlns:m="http://schemas.openxmlformats.org/officeDocument/2006/math" xmlns:v="urn:schemas-microsoft-com:vml" xmlns:wp14="http://schemas.microsoft.com/office/word/2010/wordprocessingDrawing" xmlns:wp="http://schemas.openxmlformats.org/drawingml/2006/wordprocessingDrawing" xmlns:w10="urn:schemas-microsoft-com:office:word" xmlns:w="http://schemas.openxmlformats.org/wordprocessingml/2006/main" xmlns:w14="http://schemas.microsoft.com/office/word/2010/wordml" xmlns:w15="http://schemas.microsoft.com/office/word/2012/wordml" xmlns:wpg="http://schemas.microsoft.com/office/word/2010/wordprocessingGroup" xmlns:wpi="http://schemas.microsoft.com/office/word/2010/wordprocessingInk" xmlns:wne="http://schemas.microsoft.com/office/word/2006/wordml" xmlns:wps="http://schemas.microsoft.com/office/word/2010/wordprocessingShape" mc:Ignorable="w14 w15 wp14">
+<w:endnotes xmlns:wpc="http://schemas.microsoft.com/office/word/2010/wordprocessingCanvas" xmlns:cx="http://schemas.microsoft.com/office/drawing/2014/chartex" xmlns:mc="http://schemas.openxmlformats.org/markup-compatibility/2006" xmlns:o="urn:schemas-microsoft-com:office:office" xmlns:r="http://schemas.openxmlformats.org/officeDocument/2006/relationships" xmlns:m="http://schemas.openxmlformats.org/officeDocument/2006/math" xmlns:v="urn:schemas-microsoft-com:vml" xmlns:wp14="http://schemas.microsoft.com/office/word/2010/wordprocessingDrawing" xmlns:wp="http://schemas.openxmlformats.org/drawingml/2006/wordprocessingDrawing" xmlns:w10="urn:schemas-microsoft-com:office:word" xmlns:w="http://schemas.openxmlformats.org/wordprocessingml/2006/main" xmlns:w14="http://schemas.microsoft.com/office/word/2010/wordml" xmlns:w15="http://schemas.microsoft.com/office/word/2012/wordml" xmlns:w16se="http://schemas.microsoft.com/office/word/2015/wordml/symex" xmlns:wpg="http://schemas.microsoft.com/office/word/2010/wordprocessingGroup" xmlns:wpi="http://schemas.microsoft.com/office/word/2010/wordprocessingInk" xmlns:wne="http://schemas.microsoft.com/office/word/2006/wordml" xmlns:wps="http://schemas.microsoft.com/office/word/2010/wordprocessingShape" mc:Ignorable="w14 w15 w16se wp14">
   <w:endnote w:type="separator" w:id="-1">
     <w:p>
       <w:pPr>
@@ -11876,7 +14934,7 @@
 </file>
 
 <file path=word/footer1.xml><?xml version="1.0" encoding="utf-8"?>
-<w:ftr xmlns:wpc="http://schemas.microsoft.com/office/word/2010/wordprocessingCanvas" xmlns:mc="http://schemas.openxmlformats.org/markup-compatibility/2006" xmlns:o="urn:schemas-microsoft-com:office:office" xmlns:r="http://schemas.openxmlformats.org/officeDocument/2006/relationships" xmlns:m="http://schemas.openxmlformats.org/officeDocument/2006/math" xmlns:v="urn:schemas-microsoft-com:vml" xmlns:wp14="http://schemas.microsoft.com/office/word/2010/wordprocessingDrawing" xmlns:wp="http://schemas.openxmlformats.org/drawingml/2006/wordprocessingDrawing" xmlns:w10="urn:schemas-microsoft-com:office:word" xmlns:w="http://schemas.openxmlformats.org/wordprocessingml/2006/main" xmlns:w14="http://schemas.microsoft.com/office/word/2010/wordml" xmlns:w15="http://schemas.microsoft.com/office/word/2012/wordml" xmlns:wpg="http://schemas.microsoft.com/office/word/2010/wordprocessingGroup" xmlns:wpi="http://schemas.microsoft.com/office/word/2010/wordprocessingInk" xmlns:wne="http://schemas.microsoft.com/office/word/2006/wordml" xmlns:wps="http://schemas.microsoft.com/office/word/2010/wordprocessingShape" mc:Ignorable="w14 w15 wp14">
+<w:ftr xmlns:wpc="http://schemas.microsoft.com/office/word/2010/wordprocessingCanvas" xmlns:cx="http://schemas.microsoft.com/office/drawing/2014/chartex" xmlns:mc="http://schemas.openxmlformats.org/markup-compatibility/2006" xmlns:o="urn:schemas-microsoft-com:office:office" xmlns:r="http://schemas.openxmlformats.org/officeDocument/2006/relationships" xmlns:m="http://schemas.openxmlformats.org/officeDocument/2006/math" xmlns:v="urn:schemas-microsoft-com:vml" xmlns:wp14="http://schemas.microsoft.com/office/word/2010/wordprocessingDrawing" xmlns:wp="http://schemas.openxmlformats.org/drawingml/2006/wordprocessingDrawing" xmlns:w10="urn:schemas-microsoft-com:office:word" xmlns:w="http://schemas.openxmlformats.org/wordprocessingml/2006/main" xmlns:w14="http://schemas.microsoft.com/office/word/2010/wordml" xmlns:w15="http://schemas.microsoft.com/office/word/2012/wordml" xmlns:w16se="http://schemas.microsoft.com/office/word/2015/wordml/symex" xmlns:wpg="http://schemas.microsoft.com/office/word/2010/wordprocessingGroup" xmlns:wpi="http://schemas.microsoft.com/office/word/2010/wordprocessingInk" xmlns:wne="http://schemas.microsoft.com/office/word/2006/wordml" xmlns:wps="http://schemas.microsoft.com/office/word/2010/wordprocessingShape" mc:Ignorable="w14 w15 w16se wp14">
   <w:p>
     <w:pPr>
       <w:tabs>
@@ -11939,7 +14997,7 @@
         <w:sz w:val="24"/>
         <w:szCs w:val="24"/>
       </w:rPr>
-      <w:t>20</w:t>
+      <w:t>23</w:t>
     </w:r>
     <w:r>
       <w:rPr>
@@ -11988,7 +15046,7 @@
         <w:sz w:val="24"/>
         <w:szCs w:val="24"/>
       </w:rPr>
-      <w:t>20</w:t>
+      <w:t>23</w:t>
     </w:r>
     <w:r>
       <w:rPr>
@@ -12008,7 +15066,7 @@
 </file>
 
 <file path=word/footnotes.xml><?xml version="1.0" encoding="utf-8"?>
-<w:footnotes xmlns:wpc="http://schemas.microsoft.com/office/word/2010/wordprocessingCanvas" xmlns:mc="http://schemas.openxmlformats.org/markup-compatibility/2006" xmlns:o="urn:schemas-microsoft-com:office:office" xmlns:r="http://schemas.openxmlformats.org/officeDocument/2006/relationships" xmlns:m="http://schemas.openxmlformats.org/officeDocument/2006/math" xmlns:v="urn:schemas-microsoft-com:vml" xmlns:wp14="http://schemas.microsoft.com/office/word/2010/wordprocessingDrawing" xmlns:wp="http://schemas.openxmlformats.org/drawingml/2006/wordprocessingDrawing" xmlns:w10="urn:schemas-microsoft-com:office:word" xmlns:w="http://schemas.openxmlformats.org/wordprocessingml/2006/main" xmlns:w14="http://schemas.microsoft.com/office/word/2010/wordml" xmlns:w15="http://schemas.microsoft.com/office/word/2012/wordml" xmlns:wpg="http://schemas.microsoft.com/office/word/2010/wordprocessingGroup" xmlns:wpi="http://schemas.microsoft.com/office/word/2010/wordprocessingInk" xmlns:wne="http://schemas.microsoft.com/office/word/2006/wordml" xmlns:wps="http://schemas.microsoft.com/office/word/2010/wordprocessingShape" mc:Ignorable="w14 w15 wp14">
+<w:footnotes xmlns:wpc="http://schemas.microsoft.com/office/word/2010/wordprocessingCanvas" xmlns:cx="http://schemas.microsoft.com/office/drawing/2014/chartex" xmlns:mc="http://schemas.openxmlformats.org/markup-compatibility/2006" xmlns:o="urn:schemas-microsoft-com:office:office" xmlns:r="http://schemas.openxmlformats.org/officeDocument/2006/relationships" xmlns:m="http://schemas.openxmlformats.org/officeDocument/2006/math" xmlns:v="urn:schemas-microsoft-com:vml" xmlns:wp14="http://schemas.microsoft.com/office/word/2010/wordprocessingDrawing" xmlns:wp="http://schemas.openxmlformats.org/drawingml/2006/wordprocessingDrawing" xmlns:w10="urn:schemas-microsoft-com:office:word" xmlns:w="http://schemas.openxmlformats.org/wordprocessingml/2006/main" xmlns:w14="http://schemas.microsoft.com/office/word/2010/wordml" xmlns:w15="http://schemas.microsoft.com/office/word/2012/wordml" xmlns:w16se="http://schemas.microsoft.com/office/word/2015/wordml/symex" xmlns:wpg="http://schemas.microsoft.com/office/word/2010/wordprocessingGroup" xmlns:wpi="http://schemas.microsoft.com/office/word/2010/wordprocessingInk" xmlns:wne="http://schemas.microsoft.com/office/word/2006/wordml" xmlns:wps="http://schemas.microsoft.com/office/word/2010/wordprocessingShape" mc:Ignorable="w14 w15 w16se wp14">
   <w:footnote w:type="separator" w:id="-1">
     <w:p>
       <w:pPr>
@@ -12033,7 +15091,7 @@
 </file>
 
 <file path=word/header1.xml><?xml version="1.0" encoding="utf-8"?>
-<w:hdr xmlns:wpc="http://schemas.microsoft.com/office/word/2010/wordprocessingCanvas" xmlns:mc="http://schemas.openxmlformats.org/markup-compatibility/2006" xmlns:o="urn:schemas-microsoft-com:office:office" xmlns:r="http://schemas.openxmlformats.org/officeDocument/2006/relationships" xmlns:m="http://schemas.openxmlformats.org/officeDocument/2006/math" xmlns:v="urn:schemas-microsoft-com:vml" xmlns:wp14="http://schemas.microsoft.com/office/word/2010/wordprocessingDrawing" xmlns:wp="http://schemas.openxmlformats.org/drawingml/2006/wordprocessingDrawing" xmlns:w10="urn:schemas-microsoft-com:office:word" xmlns:w="http://schemas.openxmlformats.org/wordprocessingml/2006/main" xmlns:w14="http://schemas.microsoft.com/office/word/2010/wordml" xmlns:w15="http://schemas.microsoft.com/office/word/2012/wordml" xmlns:wpg="http://schemas.microsoft.com/office/word/2010/wordprocessingGroup" xmlns:wpi="http://schemas.microsoft.com/office/word/2010/wordprocessingInk" xmlns:wne="http://schemas.microsoft.com/office/word/2006/wordml" xmlns:wps="http://schemas.microsoft.com/office/word/2010/wordprocessingShape" mc:Ignorable="w14 w15 wp14">
+<w:hdr xmlns:wpc="http://schemas.microsoft.com/office/word/2010/wordprocessingCanvas" xmlns:cx="http://schemas.microsoft.com/office/drawing/2014/chartex" xmlns:mc="http://schemas.openxmlformats.org/markup-compatibility/2006" xmlns:o="urn:schemas-microsoft-com:office:office" xmlns:r="http://schemas.openxmlformats.org/officeDocument/2006/relationships" xmlns:m="http://schemas.openxmlformats.org/officeDocument/2006/math" xmlns:v="urn:schemas-microsoft-com:vml" xmlns:wp14="http://schemas.microsoft.com/office/word/2010/wordprocessingDrawing" xmlns:wp="http://schemas.openxmlformats.org/drawingml/2006/wordprocessingDrawing" xmlns:w10="urn:schemas-microsoft-com:office:word" xmlns:w="http://schemas.openxmlformats.org/wordprocessingml/2006/main" xmlns:w14="http://schemas.microsoft.com/office/word/2010/wordml" xmlns:w15="http://schemas.microsoft.com/office/word/2012/wordml" xmlns:w16se="http://schemas.microsoft.com/office/word/2015/wordml/symex" xmlns:wpg="http://schemas.microsoft.com/office/word/2010/wordprocessingGroup" xmlns:wpi="http://schemas.microsoft.com/office/word/2010/wordprocessingInk" xmlns:wne="http://schemas.microsoft.com/office/word/2006/wordml" xmlns:wps="http://schemas.microsoft.com/office/word/2010/wordprocessingShape" mc:Ignorable="w14 w15 w16se wp14">
   <w:p>
     <w:pPr>
       <w:spacing w:line="264" w:lineRule="auto"/>
@@ -12042,6 +15100,7 @@
       <w:rPr>
         <w:noProof/>
         <w:color w:val="000000"/>
+        <w:lang w:eastAsia="zh-CN"/>
       </w:rPr>
       <mc:AlternateContent>
         <mc:Choice Requires="wps">
@@ -12184,8 +15243,8 @@
 </file>
 
 <file path=word/numbering.xml><?xml version="1.0" encoding="utf-8"?>
-<w:numbering xmlns:wpc="http://schemas.microsoft.com/office/word/2010/wordprocessingCanvas" xmlns:mc="http://schemas.openxmlformats.org/markup-compatibility/2006" xmlns:o="urn:schemas-microsoft-com:office:office" xmlns:r="http://schemas.openxmlformats.org/officeDocument/2006/relationships" xmlns:m="http://schemas.openxmlformats.org/officeDocument/2006/math" xmlns:v="urn:schemas-microsoft-com:vml" xmlns:wp14="http://schemas.microsoft.com/office/word/2010/wordprocessingDrawing" xmlns:wp="http://schemas.openxmlformats.org/drawingml/2006/wordprocessingDrawing" xmlns:w10="urn:schemas-microsoft-com:office:word" xmlns:w="http://schemas.openxmlformats.org/wordprocessingml/2006/main" xmlns:w14="http://schemas.microsoft.com/office/word/2010/wordml" xmlns:w15="http://schemas.microsoft.com/office/word/2012/wordml" xmlns:wpg="http://schemas.microsoft.com/office/word/2010/wordprocessingGroup" xmlns:wpi="http://schemas.microsoft.com/office/word/2010/wordprocessingInk" xmlns:wne="http://schemas.microsoft.com/office/word/2006/wordml" xmlns:wps="http://schemas.microsoft.com/office/word/2010/wordprocessingShape" mc:Ignorable="w14 w15 wp14">
-  <w:abstractNum w:abstractNumId="0">
+<w:numbering xmlns:wpc="http://schemas.microsoft.com/office/word/2010/wordprocessingCanvas" xmlns:cx="http://schemas.microsoft.com/office/drawing/2014/chartex" xmlns:mc="http://schemas.openxmlformats.org/markup-compatibility/2006" xmlns:o="urn:schemas-microsoft-com:office:office" xmlns:r="http://schemas.openxmlformats.org/officeDocument/2006/relationships" xmlns:m="http://schemas.openxmlformats.org/officeDocument/2006/math" xmlns:v="urn:schemas-microsoft-com:vml" xmlns:wp14="http://schemas.microsoft.com/office/word/2010/wordprocessingDrawing" xmlns:wp="http://schemas.openxmlformats.org/drawingml/2006/wordprocessingDrawing" xmlns:w10="urn:schemas-microsoft-com:office:word" xmlns:w="http://schemas.openxmlformats.org/wordprocessingml/2006/main" xmlns:w14="http://schemas.microsoft.com/office/word/2010/wordml" xmlns:w15="http://schemas.microsoft.com/office/word/2012/wordml" xmlns:w16se="http://schemas.microsoft.com/office/word/2015/wordml/symex" xmlns:wpg="http://schemas.microsoft.com/office/word/2010/wordprocessingGroup" xmlns:wpi="http://schemas.microsoft.com/office/word/2010/wordprocessingInk" xmlns:wne="http://schemas.microsoft.com/office/word/2006/wordml" xmlns:wps="http://schemas.microsoft.com/office/word/2010/wordprocessingShape" mc:Ignorable="w14 w15 w16se wp14">
+  <w:abstractNum w:abstractNumId="0" w15:restartNumberingAfterBreak="0">
     <w:nsid w:val="0D09485B"/>
     <w:multiLevelType w:val="multilevel"/>
     <w:tmpl w:val="0409001F"/>
@@ -12271,7 +15330,7 @@
       </w:pPr>
     </w:lvl>
   </w:abstractNum>
-  <w:abstractNum w:abstractNumId="1">
+  <w:abstractNum w:abstractNumId="1" w15:restartNumberingAfterBreak="0">
     <w:nsid w:val="121D1E09"/>
     <w:multiLevelType w:val="multilevel"/>
     <w:tmpl w:val="F9F25C60"/>
@@ -12384,7 +15443,7 @@
       </w:rPr>
     </w:lvl>
   </w:abstractNum>
-  <w:abstractNum w:abstractNumId="2">
+  <w:abstractNum w:abstractNumId="2" w15:restartNumberingAfterBreak="0">
     <w:nsid w:val="23693711"/>
     <w:multiLevelType w:val="multilevel"/>
     <w:tmpl w:val="0409001F"/>
@@ -12470,7 +15529,7 @@
       </w:pPr>
     </w:lvl>
   </w:abstractNum>
-  <w:abstractNum w:abstractNumId="3">
+  <w:abstractNum w:abstractNumId="3" w15:restartNumberingAfterBreak="0">
     <w:nsid w:val="243D6540"/>
     <w:multiLevelType w:val="multilevel"/>
     <w:tmpl w:val="0409001F"/>
@@ -12559,7 +15618,7 @@
       </w:pPr>
     </w:lvl>
   </w:abstractNum>
-  <w:abstractNum w:abstractNumId="4">
+  <w:abstractNum w:abstractNumId="4" w15:restartNumberingAfterBreak="0">
     <w:nsid w:val="271E742A"/>
     <w:multiLevelType w:val="multilevel"/>
     <w:tmpl w:val="1DEA146C"/>
@@ -12680,7 +15739,7 @@
       </w:rPr>
     </w:lvl>
   </w:abstractNum>
-  <w:abstractNum w:abstractNumId="5">
+  <w:abstractNum w:abstractNumId="5" w15:restartNumberingAfterBreak="0">
     <w:nsid w:val="2CD409CB"/>
     <w:multiLevelType w:val="hybridMultilevel"/>
     <w:tmpl w:val="9C3640AE"/>
@@ -12771,7 +15830,7 @@
       </w:pPr>
     </w:lvl>
   </w:abstractNum>
-  <w:abstractNum w:abstractNumId="6">
+  <w:abstractNum w:abstractNumId="6" w15:restartNumberingAfterBreak="0">
     <w:nsid w:val="2D5008A7"/>
     <w:multiLevelType w:val="multilevel"/>
     <w:tmpl w:val="1E4A4850"/>
@@ -12892,7 +15951,7 @@
       </w:rPr>
     </w:lvl>
   </w:abstractNum>
-  <w:abstractNum w:abstractNumId="7">
+  <w:abstractNum w:abstractNumId="7" w15:restartNumberingAfterBreak="0">
     <w:nsid w:val="2F8830A8"/>
     <w:multiLevelType w:val="multilevel"/>
     <w:tmpl w:val="0409001F"/>
@@ -12978,7 +16037,7 @@
       </w:pPr>
     </w:lvl>
   </w:abstractNum>
-  <w:abstractNum w:abstractNumId="8">
+  <w:abstractNum w:abstractNumId="8" w15:restartNumberingAfterBreak="0">
     <w:nsid w:val="363C5B2A"/>
     <w:multiLevelType w:val="multilevel"/>
     <w:tmpl w:val="1DEA146C"/>
@@ -13099,7 +16158,7 @@
       </w:rPr>
     </w:lvl>
   </w:abstractNum>
-  <w:abstractNum w:abstractNumId="9">
+  <w:abstractNum w:abstractNumId="9" w15:restartNumberingAfterBreak="0">
     <w:nsid w:val="36EF3A22"/>
     <w:multiLevelType w:val="multilevel"/>
     <w:tmpl w:val="0409001F"/>
@@ -13185,7 +16244,7 @@
       </w:pPr>
     </w:lvl>
   </w:abstractNum>
-  <w:abstractNum w:abstractNumId="10">
+  <w:abstractNum w:abstractNumId="10" w15:restartNumberingAfterBreak="0">
     <w:nsid w:val="37F1448E"/>
     <w:multiLevelType w:val="hybridMultilevel"/>
     <w:tmpl w:val="98A8E664"/>
@@ -13298,7 +16357,7 @@
       </w:rPr>
     </w:lvl>
   </w:abstractNum>
-  <w:abstractNum w:abstractNumId="11">
+  <w:abstractNum w:abstractNumId="11" w15:restartNumberingAfterBreak="0">
     <w:nsid w:val="49E05017"/>
     <w:multiLevelType w:val="hybridMultilevel"/>
     <w:tmpl w:val="E47610CE"/>
@@ -13412,7 +16471,7 @@
       </w:rPr>
     </w:lvl>
   </w:abstractNum>
-  <w:abstractNum w:abstractNumId="12">
+  <w:abstractNum w:abstractNumId="12" w15:restartNumberingAfterBreak="0">
     <w:nsid w:val="4A3E6495"/>
     <w:multiLevelType w:val="hybridMultilevel"/>
     <w:tmpl w:val="612681BA"/>
@@ -13525,7 +16584,7 @@
       </w:rPr>
     </w:lvl>
   </w:abstractNum>
-  <w:abstractNum w:abstractNumId="13">
+  <w:abstractNum w:abstractNumId="13" w15:restartNumberingAfterBreak="0">
     <w:nsid w:val="4EEA3ADA"/>
     <w:multiLevelType w:val="hybridMultilevel"/>
     <w:tmpl w:val="0972B99A"/>
@@ -13611,7 +16670,7 @@
       </w:pPr>
     </w:lvl>
   </w:abstractNum>
-  <w:abstractNum w:abstractNumId="14">
+  <w:abstractNum w:abstractNumId="14" w15:restartNumberingAfterBreak="0">
     <w:nsid w:val="4EEC078F"/>
     <w:multiLevelType w:val="multilevel"/>
     <w:tmpl w:val="1DEA146C"/>
@@ -13732,7 +16791,7 @@
       </w:rPr>
     </w:lvl>
   </w:abstractNum>
-  <w:abstractNum w:abstractNumId="15">
+  <w:abstractNum w:abstractNumId="15" w15:restartNumberingAfterBreak="0">
     <w:nsid w:val="5BE80DFB"/>
     <w:multiLevelType w:val="hybridMultilevel"/>
     <w:tmpl w:val="D4EAA8AA"/>
@@ -13846,7 +16905,7 @@
       </w:rPr>
     </w:lvl>
   </w:abstractNum>
-  <w:abstractNum w:abstractNumId="16">
+  <w:abstractNum w:abstractNumId="16" w15:restartNumberingAfterBreak="0">
     <w:nsid w:val="77BE7499"/>
     <w:multiLevelType w:val="hybridMultilevel"/>
     <w:tmpl w:val="FA123D1A"/>
@@ -14014,7 +17073,7 @@
 </file>
 
 <file path=word/styles.xml><?xml version="1.0" encoding="utf-8"?>
-<w:styles xmlns:mc="http://schemas.openxmlformats.org/markup-compatibility/2006" xmlns:r="http://schemas.openxmlformats.org/officeDocument/2006/relationships" xmlns:w="http://schemas.openxmlformats.org/wordprocessingml/2006/main" xmlns:w14="http://schemas.microsoft.com/office/word/2010/wordml" xmlns:w15="http://schemas.microsoft.com/office/word/2012/wordml" mc:Ignorable="w14 w15">
+<w:styles xmlns:mc="http://schemas.openxmlformats.org/markup-compatibility/2006" xmlns:r="http://schemas.openxmlformats.org/officeDocument/2006/relationships" xmlns:w="http://schemas.openxmlformats.org/wordprocessingml/2006/main" xmlns:w14="http://schemas.microsoft.com/office/word/2010/wordml" xmlns:w15="http://schemas.microsoft.com/office/word/2012/wordml" xmlns:w16se="http://schemas.microsoft.com/office/word/2015/wordml/symex" mc:Ignorable="w14 w15 w16se">
   <w:docDefaults>
     <w:rPrDefault>
       <w:rPr>
@@ -14464,7 +17523,6 @@
       <w:spacing w:after="0" w:line="240" w:lineRule="auto"/>
     </w:pPr>
     <w:tblPr>
-      <w:tblInd w:w="0" w:type="dxa"/>
       <w:tblBorders>
         <w:top w:val="single" w:sz="4" w:space="0" w:color="auto"/>
         <w:left w:val="single" w:sz="4" w:space="0" w:color="auto"/>
@@ -14473,12 +17531,6 @@
         <w:insideH w:val="single" w:sz="4" w:space="0" w:color="auto"/>
         <w:insideV w:val="single" w:sz="4" w:space="0" w:color="auto"/>
       </w:tblBorders>
-      <w:tblCellMar>
-        <w:top w:w="0" w:type="dxa"/>
-        <w:left w:w="108" w:type="dxa"/>
-        <w:bottom w:w="0" w:type="dxa"/>
-        <w:right w:w="108" w:type="dxa"/>
-      </w:tblCellMar>
     </w:tblPr>
   </w:style>
   <w:style w:type="paragraph" w:styleId="ListParagraph">
@@ -14612,7 +17664,7 @@
 </file>
 
 <file path=word/glossary/document.xml><?xml version="1.0" encoding="utf-8"?>
-<w:glossaryDocument xmlns:wpc="http://schemas.microsoft.com/office/word/2010/wordprocessingCanvas" xmlns:mc="http://schemas.openxmlformats.org/markup-compatibility/2006" xmlns:o="urn:schemas-microsoft-com:office:office" xmlns:r="http://schemas.openxmlformats.org/officeDocument/2006/relationships" xmlns:m="http://schemas.openxmlformats.org/officeDocument/2006/math" xmlns:v="urn:schemas-microsoft-com:vml" xmlns:wp14="http://schemas.microsoft.com/office/word/2010/wordprocessingDrawing" xmlns:wp="http://schemas.openxmlformats.org/drawingml/2006/wordprocessingDrawing" xmlns:w10="urn:schemas-microsoft-com:office:word" xmlns:w="http://schemas.openxmlformats.org/wordprocessingml/2006/main" xmlns:w14="http://schemas.microsoft.com/office/word/2010/wordml" xmlns:w15="http://schemas.microsoft.com/office/word/2012/wordml" xmlns:wpg="http://schemas.microsoft.com/office/word/2010/wordprocessingGroup" xmlns:wpi="http://schemas.microsoft.com/office/word/2010/wordprocessingInk" xmlns:wne="http://schemas.microsoft.com/office/word/2006/wordml" xmlns:wps="http://schemas.microsoft.com/office/word/2010/wordprocessingShape" mc:Ignorable="w14 w15 wp14">
+<w:glossaryDocument xmlns:wpc="http://schemas.microsoft.com/office/word/2010/wordprocessingCanvas" xmlns:cx="http://schemas.microsoft.com/office/drawing/2014/chartex" xmlns:mc="http://schemas.openxmlformats.org/markup-compatibility/2006" xmlns:o="urn:schemas-microsoft-com:office:office" xmlns:r="http://schemas.openxmlformats.org/officeDocument/2006/relationships" xmlns:m="http://schemas.openxmlformats.org/officeDocument/2006/math" xmlns:v="urn:schemas-microsoft-com:vml" xmlns:wp14="http://schemas.microsoft.com/office/word/2010/wordprocessingDrawing" xmlns:wp="http://schemas.openxmlformats.org/drawingml/2006/wordprocessingDrawing" xmlns:w10="urn:schemas-microsoft-com:office:word" xmlns:w="http://schemas.openxmlformats.org/wordprocessingml/2006/main" xmlns:w14="http://schemas.microsoft.com/office/word/2010/wordml" xmlns:w15="http://schemas.microsoft.com/office/word/2012/wordml" xmlns:w16se="http://schemas.microsoft.com/office/word/2015/wordml/symex" xmlns:wpg="http://schemas.microsoft.com/office/word/2010/wordprocessingGroup" xmlns:wpi="http://schemas.microsoft.com/office/word/2010/wordprocessingInk" xmlns:wne="http://schemas.microsoft.com/office/word/2006/wordml" xmlns:wps="http://schemas.microsoft.com/office/word/2010/wordprocessingShape" mc:Ignorable="w14 w15 w16se wp14">
   <w:docParts>
     <w:docPart>
       <w:docPartPr>
@@ -14650,7 +17702,7 @@
 </file>
 
 <file path=word/glossary/fontTable.xml><?xml version="1.0" encoding="utf-8"?>
-<w:fonts xmlns:mc="http://schemas.openxmlformats.org/markup-compatibility/2006" xmlns:r="http://schemas.openxmlformats.org/officeDocument/2006/relationships" xmlns:w="http://schemas.openxmlformats.org/wordprocessingml/2006/main" xmlns:w14="http://schemas.microsoft.com/office/word/2010/wordml" xmlns:w15="http://schemas.microsoft.com/office/word/2012/wordml" mc:Ignorable="w14 w15">
+<w:fonts xmlns:mc="http://schemas.openxmlformats.org/markup-compatibility/2006" xmlns:r="http://schemas.openxmlformats.org/officeDocument/2006/relationships" xmlns:w="http://schemas.openxmlformats.org/wordprocessingml/2006/main" xmlns:w14="http://schemas.microsoft.com/office/word/2010/wordml" xmlns:w15="http://schemas.microsoft.com/office/word/2012/wordml" xmlns:w16se="http://schemas.microsoft.com/office/word/2015/wordml/symex" mc:Ignorable="w14 w15 w16se">
   <w:font w:name="Times New Roman">
     <w:panose1 w:val="02020603050405020304"/>
     <w:charset w:val="00"/>
@@ -14663,7 +17715,7 @@
     <w:charset w:val="00"/>
     <w:family w:val="swiss"/>
     <w:pitch w:val="variable"/>
-    <w:sig w:usb0="E4002EFF" w:usb1="C000247B" w:usb2="00000009" w:usb3="00000000" w:csb0="000001FF" w:csb1="00000000"/>
+    <w:sig w:usb0="E0002EFF" w:usb1="C000247B" w:usb2="00000009" w:usb3="00000000" w:csb0="000001FF" w:csb1="00000000"/>
   </w:font>
   <w:font w:name="Courier New">
     <w:panose1 w:val="02070309020205020404"/>
@@ -14691,13 +17743,37 @@
     <w:charset w:val="00"/>
     <w:family w:val="swiss"/>
     <w:pitch w:val="variable"/>
-    <w:sig w:usb0="E4002EFF" w:usb1="C000247B" w:usb2="00000009" w:usb3="00000000" w:csb0="000001FF" w:csb1="00000000"/>
+    <w:sig w:usb0="E0002AFF" w:usb1="C000247B" w:usb2="00000009" w:usb3="00000000" w:csb0="000001FF" w:csb1="00000000"/>
+  </w:font>
+  <w:font w:name="SimSun">
+    <w:altName w:val="宋体"/>
+    <w:panose1 w:val="02010600030101010101"/>
+    <w:charset w:val="86"/>
+    <w:family w:val="auto"/>
+    <w:pitch w:val="variable"/>
+    <w:sig w:usb0="00000003" w:usb1="288F0000" w:usb2="00000016" w:usb3="00000000" w:csb0="00040001" w:csb1="00000000"/>
+  </w:font>
+  <w:font w:name="DengXian">
+    <w:altName w:val="等线"/>
+    <w:panose1 w:val="02010600030101010101"/>
+    <w:charset w:val="86"/>
+    <w:family w:val="auto"/>
+    <w:pitch w:val="variable"/>
+    <w:sig w:usb0="A00002BF" w:usb1="38CF7CFA" w:usb2="00000016" w:usb3="00000000" w:csb0="0004000F" w:csb1="00000000"/>
+  </w:font>
+  <w:font w:name="DengXian Light">
+    <w:altName w:val="等线 Light"/>
+    <w:panose1 w:val="02010600030101010101"/>
+    <w:charset w:val="86"/>
+    <w:family w:val="auto"/>
+    <w:pitch w:val="variable"/>
+    <w:sig w:usb0="A00002BF" w:usb1="38CF7CFA" w:usb2="00000016" w:usb3="00000000" w:csb0="0004000F" w:csb1="00000000"/>
   </w:font>
 </w:fonts>
 </file>
 
 <file path=word/glossary/settings.xml><?xml version="1.0" encoding="utf-8"?>
-<w:settings xmlns:mc="http://schemas.openxmlformats.org/markup-compatibility/2006" xmlns:o="urn:schemas-microsoft-com:office:office" xmlns:r="http://schemas.openxmlformats.org/officeDocument/2006/relationships" xmlns:m="http://schemas.openxmlformats.org/officeDocument/2006/math" xmlns:v="urn:schemas-microsoft-com:vml" xmlns:w10="urn:schemas-microsoft-com:office:word" xmlns:w="http://schemas.openxmlformats.org/wordprocessingml/2006/main" xmlns:w14="http://schemas.microsoft.com/office/word/2010/wordml" xmlns:w15="http://schemas.microsoft.com/office/word/2012/wordml" xmlns:sl="http://schemas.openxmlformats.org/schemaLibrary/2006/main" mc:Ignorable="w14 w15">
+<w:settings xmlns:mc="http://schemas.openxmlformats.org/markup-compatibility/2006" xmlns:o="urn:schemas-microsoft-com:office:office" xmlns:r="http://schemas.openxmlformats.org/officeDocument/2006/relationships" xmlns:m="http://schemas.openxmlformats.org/officeDocument/2006/math" xmlns:v="urn:schemas-microsoft-com:vml" xmlns:w10="urn:schemas-microsoft-com:office:word" xmlns:w="http://schemas.openxmlformats.org/wordprocessingml/2006/main" xmlns:w14="http://schemas.microsoft.com/office/word/2010/wordml" xmlns:w15="http://schemas.microsoft.com/office/word/2012/wordml" xmlns:w16se="http://schemas.microsoft.com/office/word/2015/wordml/symex" xmlns:sl="http://schemas.openxmlformats.org/schemaLibrary/2006/main" mc:Ignorable="w14 w15 w16se">
   <w:view w:val="normal"/>
   <w:defaultTabStop w:val="720"/>
   <w:characterSpacingControl w:val="doNotCompress"/>
@@ -14712,6 +17788,7 @@
   <w:rsids>
     <w:rsidRoot w:val="00E027A2"/>
     <w:rsid w:val="000D7463"/>
+    <w:rsid w:val="004635AF"/>
     <w:rsid w:val="006D557B"/>
     <w:rsid w:val="00E027A2"/>
   </w:rsids>
@@ -14728,7 +17805,7 @@
     <m:intLim m:val="subSup"/>
     <m:naryLim m:val="undOvr"/>
   </m:mathPr>
-  <w:themeFontLang w:val="en-US"/>
+  <w:themeFontLang w:val="en-US" w:eastAsia="zh-CN"/>
   <w:clrSchemeMapping w:bg1="light1" w:t1="dark1" w:bg2="light2" w:t2="dark2" w:accent1="accent1" w:accent2="accent2" w:accent3="accent3" w:accent4="accent4" w:accent5="accent5" w:accent6="accent6" w:hyperlink="hyperlink" w:followedHyperlink="followedHyperlink"/>
   <w:decimalSymbol w:val="."/>
   <w:listSeparator w:val=","/>
@@ -14737,7 +17814,7 @@
 </file>
 
 <file path=word/glossary/styles.xml><?xml version="1.0" encoding="utf-8"?>
-<w:styles xmlns:mc="http://schemas.openxmlformats.org/markup-compatibility/2006" xmlns:r="http://schemas.openxmlformats.org/officeDocument/2006/relationships" xmlns:w="http://schemas.openxmlformats.org/wordprocessingml/2006/main" xmlns:w14="http://schemas.microsoft.com/office/word/2010/wordml" xmlns:w15="http://schemas.microsoft.com/office/word/2012/wordml" mc:Ignorable="w14 w15">
+<w:styles xmlns:mc="http://schemas.openxmlformats.org/markup-compatibility/2006" xmlns:r="http://schemas.openxmlformats.org/officeDocument/2006/relationships" xmlns:w="http://schemas.openxmlformats.org/wordprocessingml/2006/main" xmlns:w14="http://schemas.microsoft.com/office/word/2010/wordml" xmlns:w15="http://schemas.microsoft.com/office/word/2012/wordml" xmlns:w16se="http://schemas.microsoft.com/office/word/2015/wordml/symex" mc:Ignorable="w14 w15 w16se">
   <w:docDefaults>
     <w:rPrDefault>
       <w:rPr>
@@ -15189,7 +18266,7 @@
 </file>
 
 <file path=word/glossary/webSettings.xml><?xml version="1.0" encoding="utf-8"?>
-<w:webSettings xmlns:mc="http://schemas.openxmlformats.org/markup-compatibility/2006" xmlns:r="http://schemas.openxmlformats.org/officeDocument/2006/relationships" xmlns:w="http://schemas.openxmlformats.org/wordprocessingml/2006/main" xmlns:w14="http://schemas.microsoft.com/office/word/2010/wordml" xmlns:w15="http://schemas.microsoft.com/office/word/2012/wordml" mc:Ignorable="w14 w15">
+<w:webSettings xmlns:mc="http://schemas.openxmlformats.org/markup-compatibility/2006" xmlns:r="http://schemas.openxmlformats.org/officeDocument/2006/relationships" xmlns:w="http://schemas.openxmlformats.org/wordprocessingml/2006/main" xmlns:w14="http://schemas.microsoft.com/office/word/2010/wordml" xmlns:w15="http://schemas.microsoft.com/office/word/2012/wordml" xmlns:w16se="http://schemas.microsoft.com/office/word/2015/wordml/symex" mc:Ignorable="w14 w15 w16se">
   <w:optimizeForBrowser/>
   <w:allowPNG/>
 </w:webSettings>
@@ -15461,7 +18538,7 @@
 </file>
 
 <file path=customXml/itemProps1.xml><?xml version="1.0" encoding="utf-8"?>
-<ds:datastoreItem xmlns:ds="http://schemas.openxmlformats.org/officeDocument/2006/customXml" ds:itemID="{0B4ED341-08FF-4A86-9B67-55BB21C6FBBD}">
+<ds:datastoreItem xmlns:ds="http://schemas.openxmlformats.org/officeDocument/2006/customXml" ds:itemID="{9538A401-3445-4676-A5B1-2ABA4E3C6569}">
   <ds:schemaRefs>
     <ds:schemaRef ds:uri="http://schemas.openxmlformats.org/officeDocument/2006/bibliography"/>
   </ds:schemaRefs>

</xml_diff>